<commit_message>
Solved up to cell 24
</commit_message>
<xml_diff>
--- a/LABlogbook.docx
+++ b/LABlogbook.docx
@@ -1,6 +1,6 @@
 
 <file path=word/document.xml><?xml version="1.0" encoding="utf-8"?>
-<w:document xmlns:wpc="http://schemas.microsoft.com/office/word/2010/wordprocessingCanvas" xmlns:cx="http://schemas.microsoft.com/office/drawing/2014/chartex" xmlns:cx1="http://schemas.microsoft.com/office/drawing/2015/9/8/chartex" xmlns:cx2="http://schemas.microsoft.com/office/drawing/2015/10/21/chartex" xmlns:cx3="http://schemas.microsoft.com/office/drawing/2016/5/9/chartex" xmlns:cx4="http://schemas.microsoft.com/office/drawing/2016/5/10/chartex" xmlns:cx5="http://schemas.microsoft.com/office/drawing/2016/5/11/chartex" xmlns:cx6="http://schemas.microsoft.com/office/drawing/2016/5/12/chartex" xmlns:cx7="http://schemas.microsoft.com/office/drawing/2016/5/13/chartex" xmlns:cx8="http://schemas.microsoft.com/office/drawing/2016/5/14/chartex" xmlns:mc="http://schemas.openxmlformats.org/markup-compatibility/2006" xmlns:aink="http://schemas.microsoft.com/office/drawing/2016/ink" xmlns:am3d="http://schemas.microsoft.com/office/drawing/2017/model3d" xmlns:o="urn:schemas-microsoft-com:office:office" xmlns:oel="http://schemas.microsoft.com/office/2019/extlst" xmlns:r="http://schemas.openxmlformats.org/officeDocument/2006/relationships" xmlns:m="http://schemas.openxmlformats.org/officeDocument/2006/math" xmlns:v="urn:schemas-microsoft-com:vml" xmlns:wp14="http://schemas.microsoft.com/office/word/2010/wordprocessingDrawing" xmlns:wp="http://schemas.openxmlformats.org/drawingml/2006/wordprocessingDrawing" xmlns:w10="urn:schemas-microsoft-com:office:word" xmlns:w="http://schemas.openxmlformats.org/wordprocessingml/2006/main" xmlns:w14="http://schemas.microsoft.com/office/word/2010/wordml" xmlns:w15="http://schemas.microsoft.com/office/word/2012/wordml" xmlns:w16cex="http://schemas.microsoft.com/office/word/2018/wordml/cex" xmlns:w16cid="http://schemas.microsoft.com/office/word/2016/wordml/cid" xmlns:w16="http://schemas.microsoft.com/office/word/2018/wordml" xmlns:w16sdtdh="http://schemas.microsoft.com/office/word/2020/wordml/sdtdatahash" xmlns:w16se="http://schemas.microsoft.com/office/word/2015/wordml/symex" xmlns:wpg="http://schemas.microsoft.com/office/word/2010/wordprocessingGroup" xmlns:wpi="http://schemas.microsoft.com/office/word/2010/wordprocessingInk" xmlns:wne="http://schemas.microsoft.com/office/word/2006/wordml" xmlns:wps="http://schemas.microsoft.com/office/word/2010/wordprocessingShape" mc:Ignorable="w14 w15 w16se w16cid w16 w16cex w16sdtdh wp14">
+<w:document xmlns:wpc="http://schemas.microsoft.com/office/word/2010/wordprocessingCanvas" xmlns:cx="http://schemas.microsoft.com/office/drawing/2014/chartex" xmlns:cx1="http://schemas.microsoft.com/office/drawing/2015/9/8/chartex" xmlns:cx2="http://schemas.microsoft.com/office/drawing/2015/10/21/chartex" xmlns:cx3="http://schemas.microsoft.com/office/drawing/2016/5/9/chartex" xmlns:cx4="http://schemas.microsoft.com/office/drawing/2016/5/10/chartex" xmlns:cx5="http://schemas.microsoft.com/office/drawing/2016/5/11/chartex" xmlns:cx6="http://schemas.microsoft.com/office/drawing/2016/5/12/chartex" xmlns:cx7="http://schemas.microsoft.com/office/drawing/2016/5/13/chartex" xmlns:cx8="http://schemas.microsoft.com/office/drawing/2016/5/14/chartex" xmlns:mc="http://schemas.openxmlformats.org/markup-compatibility/2006" xmlns:aink="http://schemas.microsoft.com/office/drawing/2016/ink" xmlns:am3d="http://schemas.microsoft.com/office/drawing/2017/model3d" xmlns:o="urn:schemas-microsoft-com:office:office" xmlns:oel="http://schemas.microsoft.com/office/2019/extlst" xmlns:r="http://schemas.openxmlformats.org/officeDocument/2006/relationships" xmlns:m="http://schemas.openxmlformats.org/officeDocument/2006/math" xmlns:v="urn:schemas-microsoft-com:vml" xmlns:wp14="http://schemas.microsoft.com/office/word/2010/wordprocessingDrawing" xmlns:wp="http://schemas.openxmlformats.org/drawingml/2006/wordprocessingDrawing" xmlns:w10="urn:schemas-microsoft-com:office:word" xmlns:w="http://schemas.openxmlformats.org/wordprocessingml/2006/main" xmlns:w14="http://schemas.microsoft.com/office/word/2010/wordml" xmlns:w15="http://schemas.microsoft.com/office/word/2012/wordml" xmlns:w16cex="http://schemas.microsoft.com/office/word/2018/wordml/cex" xmlns:w16cid="http://schemas.microsoft.com/office/word/2016/wordml/cid" xmlns:w16="http://schemas.microsoft.com/office/word/2018/wordml" xmlns:w16du="http://schemas.microsoft.com/office/word/2023/wordml/word16du" xmlns:w16sdtdh="http://schemas.microsoft.com/office/word/2020/wordml/sdtdatahash" xmlns:w16sdtfl="http://schemas.microsoft.com/office/word/2024/wordml/sdtformatlock" xmlns:w16se="http://schemas.microsoft.com/office/word/2015/wordml/symex" xmlns:wpg="http://schemas.microsoft.com/office/word/2010/wordprocessingGroup" xmlns:wpi="http://schemas.microsoft.com/office/word/2010/wordprocessingInk" xmlns:wne="http://schemas.microsoft.com/office/word/2006/wordml" xmlns:wps="http://schemas.microsoft.com/office/word/2010/wordprocessingShape" mc:Ignorable="w14 w15 w16se w16cid w16 w16cex w16sdtdh w16sdtfl w16du wp14">
   <w:body>
     <w:p>
       <w:pPr>
@@ -54,6 +54,62 @@
           <w:u w:val="single"/>
         </w:rPr>
       </w:pPr>
+      <w:r>
+        <w:rPr>
+          <w:noProof/>
+          <w:sz w:val="44"/>
+          <w:szCs w:val="44"/>
+          <w:u w:val="single"/>
+        </w:rPr>
+        <w:drawing>
+          <wp:inline distT="0" distB="0" distL="0" distR="0" wp14:anchorId="2ECDA545" wp14:editId="0BC93D6F">
+            <wp:extent cx="5722620" cy="3070860"/>
+            <wp:effectExtent l="0" t="0" r="0" b="0"/>
+            <wp:docPr id="1521002994" name="Picture 1"/>
+            <wp:cNvGraphicFramePr>
+              <a:graphicFrameLocks xmlns:a="http://schemas.openxmlformats.org/drawingml/2006/main" noChangeAspect="1"/>
+            </wp:cNvGraphicFramePr>
+            <a:graphic xmlns:a="http://schemas.openxmlformats.org/drawingml/2006/main">
+              <a:graphicData uri="http://schemas.openxmlformats.org/drawingml/2006/picture">
+                <pic:pic xmlns:pic="http://schemas.openxmlformats.org/drawingml/2006/picture">
+                  <pic:nvPicPr>
+                    <pic:cNvPr id="0" name="Picture 1"/>
+                    <pic:cNvPicPr>
+                      <a:picLocks noChangeAspect="1" noChangeArrowheads="1"/>
+                    </pic:cNvPicPr>
+                  </pic:nvPicPr>
+                  <pic:blipFill>
+                    <a:blip r:embed="rId4" cstate="print">
+                      <a:extLst>
+                        <a:ext uri="{28A0092B-C50C-407E-A947-70E740481C1C}">
+                          <a14:useLocalDpi xmlns:a14="http://schemas.microsoft.com/office/drawing/2010/main" val="0"/>
+                        </a:ext>
+                      </a:extLst>
+                    </a:blip>
+                    <a:srcRect/>
+                    <a:stretch>
+                      <a:fillRect/>
+                    </a:stretch>
+                  </pic:blipFill>
+                  <pic:spPr bwMode="auto">
+                    <a:xfrm>
+                      <a:off x="0" y="0"/>
+                      <a:ext cx="5722620" cy="3070860"/>
+                    </a:xfrm>
+                    <a:prstGeom prst="rect">
+                      <a:avLst/>
+                    </a:prstGeom>
+                    <a:noFill/>
+                    <a:ln>
+                      <a:noFill/>
+                    </a:ln>
+                  </pic:spPr>
+                </pic:pic>
+              </a:graphicData>
+            </a:graphic>
+          </wp:inline>
+        </w:drawing>
+      </w:r>
     </w:p>
     <w:p>
       <w:pPr>
@@ -182,6 +238,7 @@
           <w:szCs w:val="44"/>
           <w:u w:val="single"/>
         </w:rPr>
+        <w:lastRenderedPageBreak/>
         <w:t>Lab 6</w:t>
       </w:r>
     </w:p>
@@ -266,7 +323,6 @@
           <w:szCs w:val="44"/>
           <w:u w:val="single"/>
         </w:rPr>
-        <w:lastRenderedPageBreak/>
         <w:t xml:space="preserve">Lab 9 </w:t>
       </w:r>
     </w:p>
@@ -364,7 +420,7 @@
 </file>
 
 <file path=word/styles.xml><?xml version="1.0" encoding="utf-8"?>
-<w:styles xmlns:mc="http://schemas.openxmlformats.org/markup-compatibility/2006" xmlns:r="http://schemas.openxmlformats.org/officeDocument/2006/relationships" xmlns:w="http://schemas.openxmlformats.org/wordprocessingml/2006/main" xmlns:w14="http://schemas.microsoft.com/office/word/2010/wordml" xmlns:w15="http://schemas.microsoft.com/office/word/2012/wordml" xmlns:w16cex="http://schemas.microsoft.com/office/word/2018/wordml/cex" xmlns:w16cid="http://schemas.microsoft.com/office/word/2016/wordml/cid" xmlns:w16="http://schemas.microsoft.com/office/word/2018/wordml" xmlns:w16sdtdh="http://schemas.microsoft.com/office/word/2020/wordml/sdtdatahash" xmlns:w16se="http://schemas.microsoft.com/office/word/2015/wordml/symex" mc:Ignorable="w14 w15 w16se w16cid w16 w16cex w16sdtdh">
+<w:styles xmlns:mc="http://schemas.openxmlformats.org/markup-compatibility/2006" xmlns:r="http://schemas.openxmlformats.org/officeDocument/2006/relationships" xmlns:w="http://schemas.openxmlformats.org/wordprocessingml/2006/main" xmlns:w14="http://schemas.microsoft.com/office/word/2010/wordml" xmlns:w15="http://schemas.microsoft.com/office/word/2012/wordml" xmlns:w16cex="http://schemas.microsoft.com/office/word/2018/wordml/cex" xmlns:w16cid="http://schemas.microsoft.com/office/word/2016/wordml/cid" xmlns:w16="http://schemas.microsoft.com/office/word/2018/wordml" xmlns:w16du="http://schemas.microsoft.com/office/word/2023/wordml/word16du" xmlns:w16sdtdh="http://schemas.microsoft.com/office/word/2020/wordml/sdtdatahash" xmlns:w16sdtfl="http://schemas.microsoft.com/office/word/2024/wordml/sdtformatlock" xmlns:w16se="http://schemas.microsoft.com/office/word/2015/wordml/symex" mc:Ignorable="w14 w15 w16se w16cid w16 w16cex w16sdtdh w16sdtfl w16du">
   <w:docDefaults>
     <w:rPrDefault>
       <w:rPr>

</xml_diff>

<commit_message>
Updated the logbook with week two screenshots
</commit_message>
<xml_diff>
--- a/LABlogbook.docx
+++ b/LABlogbook.docx
@@ -138,6 +138,101 @@
           <w:u w:val="single"/>
         </w:rPr>
       </w:pPr>
+      <w:r>
+        <w:rPr>
+          <w:sz w:val="44"/>
+          <w:szCs w:val="44"/>
+          <w:u w:val="single"/>
+        </w:rPr>
+        <w:drawing>
+          <wp:inline distT="0" distB="0" distL="0" distR="0" wp14:anchorId="5677C29A" wp14:editId="66D16642">
+            <wp:extent cx="5731510" cy="2335530"/>
+            <wp:effectExtent l="0" t="0" r="2540" b="7620"/>
+            <wp:docPr id="913450209" name="Picture 1" descr="A screenshot of a computer&#10;&#10;AI-generated content may be incorrect."/>
+            <wp:cNvGraphicFramePr>
+              <a:graphicFrameLocks xmlns:a="http://schemas.openxmlformats.org/drawingml/2006/main" noChangeAspect="1"/>
+            </wp:cNvGraphicFramePr>
+            <a:graphic xmlns:a="http://schemas.openxmlformats.org/drawingml/2006/main">
+              <a:graphicData uri="http://schemas.openxmlformats.org/drawingml/2006/picture">
+                <pic:pic xmlns:pic="http://schemas.openxmlformats.org/drawingml/2006/picture">
+                  <pic:nvPicPr>
+                    <pic:cNvPr id="913450209" name="Picture 1" descr="A screenshot of a computer&#10;&#10;AI-generated content may be incorrect."/>
+                    <pic:cNvPicPr/>
+                  </pic:nvPicPr>
+                  <pic:blipFill>
+                    <a:blip r:embed="rId5"/>
+                    <a:stretch>
+                      <a:fillRect/>
+                    </a:stretch>
+                  </pic:blipFill>
+                  <pic:spPr>
+                    <a:xfrm>
+                      <a:off x="0" y="0"/>
+                      <a:ext cx="5731510" cy="2335530"/>
+                    </a:xfrm>
+                    <a:prstGeom prst="rect">
+                      <a:avLst/>
+                    </a:prstGeom>
+                  </pic:spPr>
+                </pic:pic>
+              </a:graphicData>
+            </a:graphic>
+          </wp:inline>
+        </w:drawing>
+      </w:r>
+    </w:p>
+    <w:p>
+      <w:pPr>
+        <w:jc w:val="both"/>
+        <w:rPr>
+          <w:sz w:val="44"/>
+          <w:szCs w:val="44"/>
+          <w:u w:val="single"/>
+        </w:rPr>
+      </w:pPr>
+      <w:r>
+        <w:rPr>
+          <w:sz w:val="44"/>
+          <w:szCs w:val="44"/>
+          <w:u w:val="single"/>
+        </w:rPr>
+        <w:lastRenderedPageBreak/>
+        <w:drawing>
+          <wp:inline distT="0" distB="0" distL="0" distR="0" wp14:anchorId="5A1D03A7" wp14:editId="65E01F70">
+            <wp:extent cx="5731510" cy="2463800"/>
+            <wp:effectExtent l="0" t="0" r="2540" b="0"/>
+            <wp:docPr id="1010574192" name="Picture 1" descr="A screenshot of a computer&#10;&#10;AI-generated content may be incorrect."/>
+            <wp:cNvGraphicFramePr>
+              <a:graphicFrameLocks xmlns:a="http://schemas.openxmlformats.org/drawingml/2006/main" noChangeAspect="1"/>
+            </wp:cNvGraphicFramePr>
+            <a:graphic xmlns:a="http://schemas.openxmlformats.org/drawingml/2006/main">
+              <a:graphicData uri="http://schemas.openxmlformats.org/drawingml/2006/picture">
+                <pic:pic xmlns:pic="http://schemas.openxmlformats.org/drawingml/2006/picture">
+                  <pic:nvPicPr>
+                    <pic:cNvPr id="1010574192" name="Picture 1" descr="A screenshot of a computer&#10;&#10;AI-generated content may be incorrect."/>
+                    <pic:cNvPicPr/>
+                  </pic:nvPicPr>
+                  <pic:blipFill>
+                    <a:blip r:embed="rId6"/>
+                    <a:stretch>
+                      <a:fillRect/>
+                    </a:stretch>
+                  </pic:blipFill>
+                  <pic:spPr>
+                    <a:xfrm>
+                      <a:off x="0" y="0"/>
+                      <a:ext cx="5731510" cy="2463800"/>
+                    </a:xfrm>
+                    <a:prstGeom prst="rect">
+                      <a:avLst/>
+                    </a:prstGeom>
+                  </pic:spPr>
+                </pic:pic>
+              </a:graphicData>
+            </a:graphic>
+          </wp:inline>
+        </w:drawing>
+      </w:r>
     </w:p>
     <w:p>
       <w:pPr>
@@ -238,7 +333,6 @@
           <w:szCs w:val="44"/>
           <w:u w:val="single"/>
         </w:rPr>
-        <w:lastRenderedPageBreak/>
         <w:t>Lab 6</w:t>
       </w:r>
     </w:p>

</xml_diff>

<commit_message>
Completed task for week 3
</commit_message>
<xml_diff>
--- a/LABlogbook.docx
+++ b/LABlogbook.docx
@@ -140,6 +140,7 @@
       </w:pPr>
       <w:r>
         <w:rPr>
+          <w:noProof/>
           <w:sz w:val="44"/>
           <w:szCs w:val="44"/>
           <w:u w:val="single"/>
@@ -192,6 +193,7 @@
       </w:pPr>
       <w:r>
         <w:rPr>
+          <w:noProof/>
           <w:sz w:val="44"/>
           <w:szCs w:val="44"/>
           <w:u w:val="single"/>
@@ -254,29 +256,724 @@
     </w:p>
     <w:p>
       <w:pPr>
-        <w:jc w:val="both"/>
-        <w:rPr>
-          <w:sz w:val="44"/>
-          <w:szCs w:val="44"/>
-          <w:u w:val="single"/>
-        </w:rPr>
-      </w:pPr>
-    </w:p>
-    <w:p>
-      <w:pPr>
-        <w:jc w:val="both"/>
-        <w:rPr>
-          <w:sz w:val="44"/>
-          <w:szCs w:val="44"/>
-          <w:u w:val="single"/>
-        </w:rPr>
-      </w:pPr>
-      <w:r>
-        <w:rPr>
-          <w:sz w:val="44"/>
-          <w:szCs w:val="44"/>
-          <w:u w:val="single"/>
-        </w:rPr>
+        <w:shd w:val="clear" w:color="auto" w:fill="1F1F1F"/>
+        <w:spacing w:line="285" w:lineRule="atLeast"/>
+        <w:rPr>
+          <w:rFonts w:ascii="Consolas" w:eastAsia="Times New Roman" w:hAnsi="Consolas" w:cs="Times New Roman"/>
+          <w:color w:val="CCCCCC"/>
+          <w:kern w:val="0"/>
+          <w:sz w:val="21"/>
+          <w:szCs w:val="21"/>
+          <w:lang w:eastAsia="en-GB"/>
+          <w14:ligatures w14:val="none"/>
+        </w:rPr>
+      </w:pPr>
+      <w:r>
+        <w:rPr>
+          <w:sz w:val="24"/>
+          <w:szCs w:val="24"/>
+        </w:rPr>
+        <w:t xml:space="preserve"># My SID is 1554064. 6 corresponds to “Total night calls” and 4 to “Total evening calls”. </w:t>
+      </w:r>
+      <w:r>
+        <w:rPr>
+          <w:sz w:val="24"/>
+          <w:szCs w:val="24"/>
+        </w:rPr>
+        <w:br/>
+      </w:r>
+      <w:r>
+        <w:rPr>
+          <w:rFonts w:ascii="Consolas" w:eastAsia="Times New Roman" w:hAnsi="Consolas" w:cs="Times New Roman"/>
+          <w:color w:val="9CDCFE"/>
+          <w:kern w:val="0"/>
+          <w:sz w:val="21"/>
+          <w:szCs w:val="21"/>
+          <w:lang w:eastAsia="en-GB"/>
+          <w14:ligatures w14:val="none"/>
+        </w:rPr>
+        <w:t>fig</w:t>
+      </w:r>
+      <w:r>
+        <w:rPr>
+          <w:rFonts w:ascii="Consolas" w:eastAsia="Times New Roman" w:hAnsi="Consolas" w:cs="Times New Roman"/>
+          <w:color w:val="CCCCCC"/>
+          <w:kern w:val="0"/>
+          <w:sz w:val="21"/>
+          <w:szCs w:val="21"/>
+          <w:lang w:eastAsia="en-GB"/>
+          <w14:ligatures w14:val="none"/>
+        </w:rPr>
+        <w:t xml:space="preserve"> </w:t>
+      </w:r>
+      <w:r>
+        <w:rPr>
+          <w:rFonts w:ascii="Consolas" w:eastAsia="Times New Roman" w:hAnsi="Consolas" w:cs="Times New Roman"/>
+          <w:color w:val="D4D4D4"/>
+          <w:kern w:val="0"/>
+          <w:sz w:val="21"/>
+          <w:szCs w:val="21"/>
+          <w:lang w:eastAsia="en-GB"/>
+          <w14:ligatures w14:val="none"/>
+        </w:rPr>
+        <w:t>=</w:t>
+      </w:r>
+      <w:r>
+        <w:rPr>
+          <w:rFonts w:ascii="Consolas" w:eastAsia="Times New Roman" w:hAnsi="Consolas" w:cs="Times New Roman"/>
+          <w:color w:val="CCCCCC"/>
+          <w:kern w:val="0"/>
+          <w:sz w:val="21"/>
+          <w:szCs w:val="21"/>
+          <w:lang w:eastAsia="en-GB"/>
+          <w14:ligatures w14:val="none"/>
+        </w:rPr>
+        <w:t xml:space="preserve"> </w:t>
+      </w:r>
+      <w:proofErr w:type="spellStart"/>
+      <w:r>
+        <w:rPr>
+          <w:rFonts w:ascii="Consolas" w:eastAsia="Times New Roman" w:hAnsi="Consolas" w:cs="Times New Roman"/>
+          <w:color w:val="4EC9B0"/>
+          <w:kern w:val="0"/>
+          <w:sz w:val="21"/>
+          <w:szCs w:val="21"/>
+          <w:lang w:eastAsia="en-GB"/>
+          <w14:ligatures w14:val="none"/>
+        </w:rPr>
+        <w:t>plt</w:t>
+      </w:r>
+      <w:r>
+        <w:rPr>
+          <w:rFonts w:ascii="Consolas" w:eastAsia="Times New Roman" w:hAnsi="Consolas" w:cs="Times New Roman"/>
+          <w:color w:val="CCCCCC"/>
+          <w:kern w:val="0"/>
+          <w:sz w:val="21"/>
+          <w:szCs w:val="21"/>
+          <w:lang w:eastAsia="en-GB"/>
+          <w14:ligatures w14:val="none"/>
+        </w:rPr>
+        <w:t>.</w:t>
+      </w:r>
+      <w:r>
+        <w:rPr>
+          <w:rFonts w:ascii="Consolas" w:eastAsia="Times New Roman" w:hAnsi="Consolas" w:cs="Times New Roman"/>
+          <w:color w:val="DCDCAA"/>
+          <w:kern w:val="0"/>
+          <w:sz w:val="21"/>
+          <w:szCs w:val="21"/>
+          <w:lang w:eastAsia="en-GB"/>
+          <w14:ligatures w14:val="none"/>
+        </w:rPr>
+        <w:t>figure</w:t>
+      </w:r>
+      <w:proofErr w:type="spellEnd"/>
+      <w:r>
+        <w:rPr>
+          <w:rFonts w:ascii="Consolas" w:eastAsia="Times New Roman" w:hAnsi="Consolas" w:cs="Times New Roman"/>
+          <w:color w:val="CCCCCC"/>
+          <w:kern w:val="0"/>
+          <w:sz w:val="21"/>
+          <w:szCs w:val="21"/>
+          <w:lang w:eastAsia="en-GB"/>
+          <w14:ligatures w14:val="none"/>
+        </w:rPr>
+        <w:t>(</w:t>
+      </w:r>
+      <w:proofErr w:type="spellStart"/>
+      <w:r>
+        <w:rPr>
+          <w:rFonts w:ascii="Consolas" w:eastAsia="Times New Roman" w:hAnsi="Consolas" w:cs="Times New Roman"/>
+          <w:color w:val="9CDCFE"/>
+          <w:kern w:val="0"/>
+          <w:sz w:val="21"/>
+          <w:szCs w:val="21"/>
+          <w:lang w:eastAsia="en-GB"/>
+          <w14:ligatures w14:val="none"/>
+        </w:rPr>
+        <w:t>figsize</w:t>
+      </w:r>
+      <w:proofErr w:type="spellEnd"/>
+      <w:r>
+        <w:rPr>
+          <w:rFonts w:ascii="Consolas" w:eastAsia="Times New Roman" w:hAnsi="Consolas" w:cs="Times New Roman"/>
+          <w:color w:val="D4D4D4"/>
+          <w:kern w:val="0"/>
+          <w:sz w:val="21"/>
+          <w:szCs w:val="21"/>
+          <w:lang w:eastAsia="en-GB"/>
+          <w14:ligatures w14:val="none"/>
+        </w:rPr>
+        <w:t>=</w:t>
+      </w:r>
+      <w:r>
+        <w:rPr>
+          <w:rFonts w:ascii="Consolas" w:eastAsia="Times New Roman" w:hAnsi="Consolas" w:cs="Times New Roman"/>
+          <w:color w:val="CCCCCC"/>
+          <w:kern w:val="0"/>
+          <w:sz w:val="21"/>
+          <w:szCs w:val="21"/>
+          <w:lang w:eastAsia="en-GB"/>
+          <w14:ligatures w14:val="none"/>
+        </w:rPr>
+        <w:t>(</w:t>
+      </w:r>
+      <w:r>
+        <w:rPr>
+          <w:rFonts w:ascii="Consolas" w:eastAsia="Times New Roman" w:hAnsi="Consolas" w:cs="Times New Roman"/>
+          <w:color w:val="B5CEA8"/>
+          <w:kern w:val="0"/>
+          <w:sz w:val="21"/>
+          <w:szCs w:val="21"/>
+          <w:lang w:eastAsia="en-GB"/>
+          <w14:ligatures w14:val="none"/>
+        </w:rPr>
+        <w:t>9</w:t>
+      </w:r>
+      <w:r>
+        <w:rPr>
+          <w:rFonts w:ascii="Consolas" w:eastAsia="Times New Roman" w:hAnsi="Consolas" w:cs="Times New Roman"/>
+          <w:color w:val="CCCCCC"/>
+          <w:kern w:val="0"/>
+          <w:sz w:val="21"/>
+          <w:szCs w:val="21"/>
+          <w:lang w:eastAsia="en-GB"/>
+          <w14:ligatures w14:val="none"/>
+        </w:rPr>
+        <w:t xml:space="preserve">, </w:t>
+      </w:r>
+      <w:r>
+        <w:rPr>
+          <w:rFonts w:ascii="Consolas" w:eastAsia="Times New Roman" w:hAnsi="Consolas" w:cs="Times New Roman"/>
+          <w:color w:val="B5CEA8"/>
+          <w:kern w:val="0"/>
+          <w:sz w:val="21"/>
+          <w:szCs w:val="21"/>
+          <w:lang w:eastAsia="en-GB"/>
+          <w14:ligatures w14:val="none"/>
+        </w:rPr>
+        <w:t>6</w:t>
+      </w:r>
+      <w:r>
+        <w:rPr>
+          <w:rFonts w:ascii="Consolas" w:eastAsia="Times New Roman" w:hAnsi="Consolas" w:cs="Times New Roman"/>
+          <w:color w:val="CCCCCC"/>
+          <w:kern w:val="0"/>
+          <w:sz w:val="21"/>
+          <w:szCs w:val="21"/>
+          <w:lang w:eastAsia="en-GB"/>
+          <w14:ligatures w14:val="none"/>
+        </w:rPr>
+        <w:t>))</w:t>
+      </w:r>
+    </w:p>
+    <w:p>
+      <w:pPr>
+        <w:shd w:val="clear" w:color="auto" w:fill="1F1F1F"/>
+        <w:spacing w:after="0" w:line="285" w:lineRule="atLeast"/>
+        <w:rPr>
+          <w:rFonts w:ascii="Consolas" w:eastAsia="Times New Roman" w:hAnsi="Consolas" w:cs="Times New Roman"/>
+          <w:color w:val="CCCCCC"/>
+          <w:kern w:val="0"/>
+          <w:sz w:val="21"/>
+          <w:szCs w:val="21"/>
+          <w:lang w:eastAsia="en-GB"/>
+          <w14:ligatures w14:val="none"/>
+        </w:rPr>
+      </w:pPr>
+    </w:p>
+    <w:p>
+      <w:pPr>
+        <w:shd w:val="clear" w:color="auto" w:fill="1F1F1F"/>
+        <w:spacing w:after="0" w:line="285" w:lineRule="atLeast"/>
+        <w:rPr>
+          <w:rFonts w:ascii="Consolas" w:eastAsia="Times New Roman" w:hAnsi="Consolas" w:cs="Times New Roman"/>
+          <w:color w:val="CCCCCC"/>
+          <w:kern w:val="0"/>
+          <w:sz w:val="21"/>
+          <w:szCs w:val="21"/>
+          <w:lang w:eastAsia="en-GB"/>
+          <w14:ligatures w14:val="none"/>
+        </w:rPr>
+      </w:pPr>
+      <w:proofErr w:type="spellStart"/>
+      <w:r>
+        <w:rPr>
+          <w:rFonts w:ascii="Consolas" w:eastAsia="Times New Roman" w:hAnsi="Consolas" w:cs="Times New Roman"/>
+          <w:color w:val="4EC9B0"/>
+          <w:kern w:val="0"/>
+          <w:sz w:val="21"/>
+          <w:szCs w:val="21"/>
+          <w:lang w:eastAsia="en-GB"/>
+          <w14:ligatures w14:val="none"/>
+        </w:rPr>
+        <w:t>plt</w:t>
+      </w:r>
+      <w:r>
+        <w:rPr>
+          <w:rFonts w:ascii="Consolas" w:eastAsia="Times New Roman" w:hAnsi="Consolas" w:cs="Times New Roman"/>
+          <w:color w:val="CCCCCC"/>
+          <w:kern w:val="0"/>
+          <w:sz w:val="21"/>
+          <w:szCs w:val="21"/>
+          <w:lang w:eastAsia="en-GB"/>
+          <w14:ligatures w14:val="none"/>
+        </w:rPr>
+        <w:t>.</w:t>
+      </w:r>
+      <w:r>
+        <w:rPr>
+          <w:rFonts w:ascii="Consolas" w:eastAsia="Times New Roman" w:hAnsi="Consolas" w:cs="Times New Roman"/>
+          <w:color w:val="DCDCAA"/>
+          <w:kern w:val="0"/>
+          <w:sz w:val="21"/>
+          <w:szCs w:val="21"/>
+          <w:lang w:eastAsia="en-GB"/>
+          <w14:ligatures w14:val="none"/>
+        </w:rPr>
+        <w:t>scatter</w:t>
+      </w:r>
+      <w:proofErr w:type="spellEnd"/>
+      <w:r>
+        <w:rPr>
+          <w:rFonts w:ascii="Consolas" w:eastAsia="Times New Roman" w:hAnsi="Consolas" w:cs="Times New Roman"/>
+          <w:color w:val="CCCCCC"/>
+          <w:kern w:val="0"/>
+          <w:sz w:val="21"/>
+          <w:szCs w:val="21"/>
+          <w:lang w:eastAsia="en-GB"/>
+          <w14:ligatures w14:val="none"/>
+        </w:rPr>
+        <w:t>(</w:t>
+      </w:r>
+      <w:r>
+        <w:rPr>
+          <w:rFonts w:ascii="Consolas" w:eastAsia="Times New Roman" w:hAnsi="Consolas" w:cs="Times New Roman"/>
+          <w:color w:val="9CDCFE"/>
+          <w:kern w:val="0"/>
+          <w:sz w:val="21"/>
+          <w:szCs w:val="21"/>
+          <w:lang w:eastAsia="en-GB"/>
+          <w14:ligatures w14:val="none"/>
+        </w:rPr>
+        <w:t>data</w:t>
+      </w:r>
+      <w:r>
+        <w:rPr>
+          <w:rFonts w:ascii="Consolas" w:eastAsia="Times New Roman" w:hAnsi="Consolas" w:cs="Times New Roman"/>
+          <w:color w:val="CCCCCC"/>
+          <w:kern w:val="0"/>
+          <w:sz w:val="21"/>
+          <w:szCs w:val="21"/>
+          <w:lang w:eastAsia="en-GB"/>
+          <w14:ligatures w14:val="none"/>
+        </w:rPr>
+        <w:t>[</w:t>
+      </w:r>
+      <w:r>
+        <w:rPr>
+          <w:rFonts w:ascii="Consolas" w:eastAsia="Times New Roman" w:hAnsi="Consolas" w:cs="Times New Roman"/>
+          <w:color w:val="CE9178"/>
+          <w:kern w:val="0"/>
+          <w:sz w:val="21"/>
+          <w:szCs w:val="21"/>
+          <w:lang w:eastAsia="en-GB"/>
+          <w14:ligatures w14:val="none"/>
+        </w:rPr>
+        <w:t>'Total night calls'</w:t>
+      </w:r>
+      <w:r>
+        <w:rPr>
+          <w:rFonts w:ascii="Consolas" w:eastAsia="Times New Roman" w:hAnsi="Consolas" w:cs="Times New Roman"/>
+          <w:color w:val="CCCCCC"/>
+          <w:kern w:val="0"/>
+          <w:sz w:val="21"/>
+          <w:szCs w:val="21"/>
+          <w:lang w:eastAsia="en-GB"/>
+          <w14:ligatures w14:val="none"/>
+        </w:rPr>
+        <w:t xml:space="preserve">], </w:t>
+      </w:r>
+      <w:r>
+        <w:rPr>
+          <w:rFonts w:ascii="Consolas" w:eastAsia="Times New Roman" w:hAnsi="Consolas" w:cs="Times New Roman"/>
+          <w:color w:val="9CDCFE"/>
+          <w:kern w:val="0"/>
+          <w:sz w:val="21"/>
+          <w:szCs w:val="21"/>
+          <w:lang w:eastAsia="en-GB"/>
+          <w14:ligatures w14:val="none"/>
+        </w:rPr>
+        <w:t>data</w:t>
+      </w:r>
+      <w:r>
+        <w:rPr>
+          <w:rFonts w:ascii="Consolas" w:eastAsia="Times New Roman" w:hAnsi="Consolas" w:cs="Times New Roman"/>
+          <w:color w:val="CCCCCC"/>
+          <w:kern w:val="0"/>
+          <w:sz w:val="21"/>
+          <w:szCs w:val="21"/>
+          <w:lang w:eastAsia="en-GB"/>
+          <w14:ligatures w14:val="none"/>
+        </w:rPr>
+        <w:t>[</w:t>
+      </w:r>
+      <w:r>
+        <w:rPr>
+          <w:rFonts w:ascii="Consolas" w:eastAsia="Times New Roman" w:hAnsi="Consolas" w:cs="Times New Roman"/>
+          <w:color w:val="CE9178"/>
+          <w:kern w:val="0"/>
+          <w:sz w:val="21"/>
+          <w:szCs w:val="21"/>
+          <w:lang w:eastAsia="en-GB"/>
+          <w14:ligatures w14:val="none"/>
+        </w:rPr>
+        <w:t>'Total eve calls'</w:t>
+      </w:r>
+      <w:r>
+        <w:rPr>
+          <w:rFonts w:ascii="Consolas" w:eastAsia="Times New Roman" w:hAnsi="Consolas" w:cs="Times New Roman"/>
+          <w:color w:val="CCCCCC"/>
+          <w:kern w:val="0"/>
+          <w:sz w:val="21"/>
+          <w:szCs w:val="21"/>
+          <w:lang w:eastAsia="en-GB"/>
+          <w14:ligatures w14:val="none"/>
+        </w:rPr>
+        <w:t xml:space="preserve">], </w:t>
+      </w:r>
+      <w:proofErr w:type="spellStart"/>
+      <w:r>
+        <w:rPr>
+          <w:rFonts w:ascii="Consolas" w:eastAsia="Times New Roman" w:hAnsi="Consolas" w:cs="Times New Roman"/>
+          <w:color w:val="9CDCFE"/>
+          <w:kern w:val="0"/>
+          <w:sz w:val="21"/>
+          <w:szCs w:val="21"/>
+          <w:lang w:eastAsia="en-GB"/>
+          <w14:ligatures w14:val="none"/>
+        </w:rPr>
+        <w:t>color</w:t>
+      </w:r>
+      <w:proofErr w:type="spellEnd"/>
+      <w:r>
+        <w:rPr>
+          <w:rFonts w:ascii="Consolas" w:eastAsia="Times New Roman" w:hAnsi="Consolas" w:cs="Times New Roman"/>
+          <w:color w:val="CCCCCC"/>
+          <w:kern w:val="0"/>
+          <w:sz w:val="21"/>
+          <w:szCs w:val="21"/>
+          <w:lang w:eastAsia="en-GB"/>
+          <w14:ligatures w14:val="none"/>
+        </w:rPr>
+        <w:t xml:space="preserve"> </w:t>
+      </w:r>
+      <w:r>
+        <w:rPr>
+          <w:rFonts w:ascii="Consolas" w:eastAsia="Times New Roman" w:hAnsi="Consolas" w:cs="Times New Roman"/>
+          <w:color w:val="D4D4D4"/>
+          <w:kern w:val="0"/>
+          <w:sz w:val="21"/>
+          <w:szCs w:val="21"/>
+          <w:lang w:eastAsia="en-GB"/>
+          <w14:ligatures w14:val="none"/>
+        </w:rPr>
+        <w:t>=</w:t>
+      </w:r>
+      <w:r>
+        <w:rPr>
+          <w:rFonts w:ascii="Consolas" w:eastAsia="Times New Roman" w:hAnsi="Consolas" w:cs="Times New Roman"/>
+          <w:color w:val="CCCCCC"/>
+          <w:kern w:val="0"/>
+          <w:sz w:val="21"/>
+          <w:szCs w:val="21"/>
+          <w:lang w:eastAsia="en-GB"/>
+          <w14:ligatures w14:val="none"/>
+        </w:rPr>
+        <w:t xml:space="preserve"> </w:t>
+      </w:r>
+      <w:proofErr w:type="spellStart"/>
+      <w:r>
+        <w:rPr>
+          <w:rFonts w:ascii="Consolas" w:eastAsia="Times New Roman" w:hAnsi="Consolas" w:cs="Times New Roman"/>
+          <w:color w:val="9CDCFE"/>
+          <w:kern w:val="0"/>
+          <w:sz w:val="21"/>
+          <w:szCs w:val="21"/>
+          <w:lang w:eastAsia="en-GB"/>
+          <w14:ligatures w14:val="none"/>
+        </w:rPr>
+        <w:t>Clr</w:t>
+      </w:r>
+      <w:proofErr w:type="spellEnd"/>
+      <w:r>
+        <w:rPr>
+          <w:rFonts w:ascii="Consolas" w:eastAsia="Times New Roman" w:hAnsi="Consolas" w:cs="Times New Roman"/>
+          <w:color w:val="CCCCCC"/>
+          <w:kern w:val="0"/>
+          <w:sz w:val="21"/>
+          <w:szCs w:val="21"/>
+          <w:lang w:eastAsia="en-GB"/>
+          <w14:ligatures w14:val="none"/>
+        </w:rPr>
+        <w:t>)</w:t>
+      </w:r>
+    </w:p>
+    <w:p>
+      <w:pPr>
+        <w:shd w:val="clear" w:color="auto" w:fill="1F1F1F"/>
+        <w:spacing w:after="0" w:line="285" w:lineRule="atLeast"/>
+        <w:rPr>
+          <w:rFonts w:ascii="Consolas" w:eastAsia="Times New Roman" w:hAnsi="Consolas" w:cs="Times New Roman"/>
+          <w:color w:val="CCCCCC"/>
+          <w:kern w:val="0"/>
+          <w:sz w:val="21"/>
+          <w:szCs w:val="21"/>
+          <w:lang w:eastAsia="en-GB"/>
+          <w14:ligatures w14:val="none"/>
+        </w:rPr>
+      </w:pPr>
+      <w:proofErr w:type="spellStart"/>
+      <w:r>
+        <w:rPr>
+          <w:rFonts w:ascii="Consolas" w:eastAsia="Times New Roman" w:hAnsi="Consolas" w:cs="Times New Roman"/>
+          <w:color w:val="4EC9B0"/>
+          <w:kern w:val="0"/>
+          <w:sz w:val="21"/>
+          <w:szCs w:val="21"/>
+          <w:lang w:eastAsia="en-GB"/>
+          <w14:ligatures w14:val="none"/>
+        </w:rPr>
+        <w:t>plt</w:t>
+      </w:r>
+      <w:r>
+        <w:rPr>
+          <w:rFonts w:ascii="Consolas" w:eastAsia="Times New Roman" w:hAnsi="Consolas" w:cs="Times New Roman"/>
+          <w:color w:val="CCCCCC"/>
+          <w:kern w:val="0"/>
+          <w:sz w:val="21"/>
+          <w:szCs w:val="21"/>
+          <w:lang w:eastAsia="en-GB"/>
+          <w14:ligatures w14:val="none"/>
+        </w:rPr>
+        <w:t>.</w:t>
+      </w:r>
+      <w:r>
+        <w:rPr>
+          <w:rFonts w:ascii="Consolas" w:eastAsia="Times New Roman" w:hAnsi="Consolas" w:cs="Times New Roman"/>
+          <w:color w:val="DCDCAA"/>
+          <w:kern w:val="0"/>
+          <w:sz w:val="21"/>
+          <w:szCs w:val="21"/>
+          <w:lang w:eastAsia="en-GB"/>
+          <w14:ligatures w14:val="none"/>
+        </w:rPr>
+        <w:t>xlabel</w:t>
+      </w:r>
+      <w:proofErr w:type="spellEnd"/>
+      <w:r>
+        <w:rPr>
+          <w:rFonts w:ascii="Consolas" w:eastAsia="Times New Roman" w:hAnsi="Consolas" w:cs="Times New Roman"/>
+          <w:color w:val="CCCCCC"/>
+          <w:kern w:val="0"/>
+          <w:sz w:val="21"/>
+          <w:szCs w:val="21"/>
+          <w:lang w:eastAsia="en-GB"/>
+          <w14:ligatures w14:val="none"/>
+        </w:rPr>
+        <w:t>(</w:t>
+      </w:r>
+      <w:r>
+        <w:rPr>
+          <w:rFonts w:ascii="Consolas" w:eastAsia="Times New Roman" w:hAnsi="Consolas" w:cs="Times New Roman"/>
+          <w:color w:val="CE9178"/>
+          <w:kern w:val="0"/>
+          <w:sz w:val="21"/>
+          <w:szCs w:val="21"/>
+          <w:lang w:eastAsia="en-GB"/>
+          <w14:ligatures w14:val="none"/>
+        </w:rPr>
+        <w:t>'Evening calls'</w:t>
+      </w:r>
+      <w:r>
+        <w:rPr>
+          <w:rFonts w:ascii="Consolas" w:eastAsia="Times New Roman" w:hAnsi="Consolas" w:cs="Times New Roman"/>
+          <w:color w:val="CCCCCC"/>
+          <w:kern w:val="0"/>
+          <w:sz w:val="21"/>
+          <w:szCs w:val="21"/>
+          <w:lang w:eastAsia="en-GB"/>
+          <w14:ligatures w14:val="none"/>
+        </w:rPr>
+        <w:t>)</w:t>
+      </w:r>
+    </w:p>
+    <w:p>
+      <w:pPr>
+        <w:shd w:val="clear" w:color="auto" w:fill="1F1F1F"/>
+        <w:spacing w:after="0" w:line="285" w:lineRule="atLeast"/>
+        <w:rPr>
+          <w:rFonts w:ascii="Consolas" w:eastAsia="Times New Roman" w:hAnsi="Consolas" w:cs="Times New Roman"/>
+          <w:color w:val="CCCCCC"/>
+          <w:kern w:val="0"/>
+          <w:sz w:val="21"/>
+          <w:szCs w:val="21"/>
+          <w:lang w:eastAsia="en-GB"/>
+          <w14:ligatures w14:val="none"/>
+        </w:rPr>
+      </w:pPr>
+      <w:proofErr w:type="spellStart"/>
+      <w:r>
+        <w:rPr>
+          <w:rFonts w:ascii="Consolas" w:eastAsia="Times New Roman" w:hAnsi="Consolas" w:cs="Times New Roman"/>
+          <w:color w:val="4EC9B0"/>
+          <w:kern w:val="0"/>
+          <w:sz w:val="21"/>
+          <w:szCs w:val="21"/>
+          <w:lang w:eastAsia="en-GB"/>
+          <w14:ligatures w14:val="none"/>
+        </w:rPr>
+        <w:t>plt</w:t>
+      </w:r>
+      <w:r>
+        <w:rPr>
+          <w:rFonts w:ascii="Consolas" w:eastAsia="Times New Roman" w:hAnsi="Consolas" w:cs="Times New Roman"/>
+          <w:color w:val="CCCCCC"/>
+          <w:kern w:val="0"/>
+          <w:sz w:val="21"/>
+          <w:szCs w:val="21"/>
+          <w:lang w:eastAsia="en-GB"/>
+          <w14:ligatures w14:val="none"/>
+        </w:rPr>
+        <w:t>.</w:t>
+      </w:r>
+      <w:r>
+        <w:rPr>
+          <w:rFonts w:ascii="Consolas" w:eastAsia="Times New Roman" w:hAnsi="Consolas" w:cs="Times New Roman"/>
+          <w:color w:val="DCDCAA"/>
+          <w:kern w:val="0"/>
+          <w:sz w:val="21"/>
+          <w:szCs w:val="21"/>
+          <w:lang w:eastAsia="en-GB"/>
+          <w14:ligatures w14:val="none"/>
+        </w:rPr>
+        <w:t>ylabel</w:t>
+      </w:r>
+      <w:proofErr w:type="spellEnd"/>
+      <w:r>
+        <w:rPr>
+          <w:rFonts w:ascii="Consolas" w:eastAsia="Times New Roman" w:hAnsi="Consolas" w:cs="Times New Roman"/>
+          <w:color w:val="CCCCCC"/>
+          <w:kern w:val="0"/>
+          <w:sz w:val="21"/>
+          <w:szCs w:val="21"/>
+          <w:lang w:eastAsia="en-GB"/>
+          <w14:ligatures w14:val="none"/>
+        </w:rPr>
+        <w:t>(</w:t>
+      </w:r>
+      <w:r>
+        <w:rPr>
+          <w:rFonts w:ascii="Consolas" w:eastAsia="Times New Roman" w:hAnsi="Consolas" w:cs="Times New Roman"/>
+          <w:color w:val="CE9178"/>
+          <w:kern w:val="0"/>
+          <w:sz w:val="21"/>
+          <w:szCs w:val="21"/>
+          <w:lang w:eastAsia="en-GB"/>
+          <w14:ligatures w14:val="none"/>
+        </w:rPr>
+        <w:t>'Night calls'</w:t>
+      </w:r>
+      <w:r>
+        <w:rPr>
+          <w:rFonts w:ascii="Consolas" w:eastAsia="Times New Roman" w:hAnsi="Consolas" w:cs="Times New Roman"/>
+          <w:color w:val="CCCCCC"/>
+          <w:kern w:val="0"/>
+          <w:sz w:val="21"/>
+          <w:szCs w:val="21"/>
+          <w:lang w:eastAsia="en-GB"/>
+          <w14:ligatures w14:val="none"/>
+        </w:rPr>
+        <w:t>)</w:t>
+      </w:r>
+    </w:p>
+    <w:p>
+      <w:pPr>
+        <w:jc w:val="both"/>
+        <w:rPr>
+          <w:sz w:val="24"/>
+          <w:szCs w:val="24"/>
+        </w:rPr>
+      </w:pPr>
+    </w:p>
+    <w:p>
+      <w:pPr>
+        <w:jc w:val="both"/>
+        <w:rPr>
+          <w:sz w:val="44"/>
+          <w:szCs w:val="44"/>
+          <w:u w:val="single"/>
+        </w:rPr>
+      </w:pPr>
+      <w:r>
+        <w:rPr>
+          <w:sz w:val="44"/>
+          <w:szCs w:val="44"/>
+          <w:u w:val="single"/>
+        </w:rPr>
+        <w:drawing>
+          <wp:inline distT="0" distB="0" distL="0" distR="0" wp14:anchorId="6CBEF45F" wp14:editId="6FD0685B">
+            <wp:extent cx="5731510" cy="3872865"/>
+            <wp:effectExtent l="0" t="0" r="2540" b="0"/>
+            <wp:docPr id="470837629" name="Picture 1" descr="A blue and orange dots&#10;&#10;AI-generated content may be incorrect."/>
+            <wp:cNvGraphicFramePr>
+              <a:graphicFrameLocks xmlns:a="http://schemas.openxmlformats.org/drawingml/2006/main" noChangeAspect="1"/>
+            </wp:cNvGraphicFramePr>
+            <a:graphic xmlns:a="http://schemas.openxmlformats.org/drawingml/2006/main">
+              <a:graphicData uri="http://schemas.openxmlformats.org/drawingml/2006/picture">
+                <pic:pic xmlns:pic="http://schemas.openxmlformats.org/drawingml/2006/picture">
+                  <pic:nvPicPr>
+                    <pic:cNvPr id="470837629" name="Picture 1" descr="A blue and orange dots&#10;&#10;AI-generated content may be incorrect."/>
+                    <pic:cNvPicPr/>
+                  </pic:nvPicPr>
+                  <pic:blipFill>
+                    <a:blip r:embed="rId7"/>
+                    <a:stretch>
+                      <a:fillRect/>
+                    </a:stretch>
+                  </pic:blipFill>
+                  <pic:spPr>
+                    <a:xfrm>
+                      <a:off x="0" y="0"/>
+                      <a:ext cx="5731510" cy="3872865"/>
+                    </a:xfrm>
+                    <a:prstGeom prst="rect">
+                      <a:avLst/>
+                    </a:prstGeom>
+                  </pic:spPr>
+                </pic:pic>
+              </a:graphicData>
+            </a:graphic>
+          </wp:inline>
+        </w:drawing>
+      </w:r>
+    </w:p>
+    <w:p>
+      <w:pPr>
+        <w:jc w:val="both"/>
+        <w:rPr>
+          <w:sz w:val="44"/>
+          <w:szCs w:val="44"/>
+          <w:u w:val="single"/>
+        </w:rPr>
+      </w:pPr>
+      <w:r>
+        <w:rPr>
+          <w:sz w:val="44"/>
+          <w:szCs w:val="44"/>
+          <w:u w:val="single"/>
+        </w:rPr>
+        <w:lastRenderedPageBreak/>
         <w:t>Lab 4</w:t>
       </w:r>
     </w:p>

</xml_diff>

<commit_message>
Completed Week 4 Lab
</commit_message>
<xml_diff>
--- a/LABlogbook.docx
+++ b/LABlogbook.docx
@@ -331,6 +331,7 @@
         <w:t xml:space="preserve"> </w:t>
       </w:r>
       <w:proofErr w:type="spellStart"/>
+      <w:proofErr w:type="gramStart"/>
       <w:r>
         <w:rPr>
           <w:rFonts w:ascii="Consolas" w:eastAsia="Times New Roman" w:hAnsi="Consolas" w:cs="Times New Roman"/>
@@ -368,6 +369,7 @@
         <w:t>figure</w:t>
       </w:r>
       <w:proofErr w:type="spellEnd"/>
+      <w:proofErr w:type="gramEnd"/>
       <w:r>
         <w:rPr>
           <w:rFonts w:ascii="Consolas" w:eastAsia="Times New Roman" w:hAnsi="Consolas" w:cs="Times New Roman"/>
@@ -394,6 +396,7 @@
         <w:t>figsize</w:t>
       </w:r>
       <w:proofErr w:type="spellEnd"/>
+      <w:proofErr w:type="gramStart"/>
       <w:r>
         <w:rPr>
           <w:rFonts w:ascii="Consolas" w:eastAsia="Times New Roman" w:hAnsi="Consolas" w:cs="Times New Roman"/>
@@ -418,6 +421,7 @@
         </w:rPr>
         <w:t>(</w:t>
       </w:r>
+      <w:proofErr w:type="gramEnd"/>
       <w:r>
         <w:rPr>
           <w:rFonts w:ascii="Consolas" w:eastAsia="Times New Roman" w:hAnsi="Consolas" w:cs="Times New Roman"/>
@@ -497,6 +501,7 @@
         </w:rPr>
       </w:pPr>
       <w:proofErr w:type="spellStart"/>
+      <w:proofErr w:type="gramStart"/>
       <w:r>
         <w:rPr>
           <w:rFonts w:ascii="Consolas" w:eastAsia="Times New Roman" w:hAnsi="Consolas" w:cs="Times New Roman"/>
@@ -534,6 +539,7 @@
         <w:t>scatter</w:t>
       </w:r>
       <w:proofErr w:type="spellEnd"/>
+      <w:proofErr w:type="gramEnd"/>
       <w:r>
         <w:rPr>
           <w:rFonts w:ascii="Consolas" w:eastAsia="Times New Roman" w:hAnsi="Consolas" w:cs="Times New Roman"/>
@@ -546,6 +552,7 @@
         </w:rPr>
         <w:t>(</w:t>
       </w:r>
+      <w:proofErr w:type="gramStart"/>
       <w:r>
         <w:rPr>
           <w:rFonts w:ascii="Consolas" w:eastAsia="Times New Roman" w:hAnsi="Consolas" w:cs="Times New Roman"/>
@@ -570,6 +577,7 @@
         </w:rPr>
         <w:t>[</w:t>
       </w:r>
+      <w:proofErr w:type="gramEnd"/>
       <w:r>
         <w:rPr>
           <w:rFonts w:ascii="Consolas" w:eastAsia="Times New Roman" w:hAnsi="Consolas" w:cs="Times New Roman"/>
@@ -594,6 +602,7 @@
         </w:rPr>
         <w:t xml:space="preserve">], </w:t>
       </w:r>
+      <w:proofErr w:type="gramStart"/>
       <w:r>
         <w:rPr>
           <w:rFonts w:ascii="Consolas" w:eastAsia="Times New Roman" w:hAnsi="Consolas" w:cs="Times New Roman"/>
@@ -618,6 +627,7 @@
         </w:rPr>
         <w:t>[</w:t>
       </w:r>
+      <w:proofErr w:type="gramEnd"/>
       <w:r>
         <w:rPr>
           <w:rFonts w:ascii="Consolas" w:eastAsia="Times New Roman" w:hAnsi="Consolas" w:cs="Times New Roman"/>
@@ -734,6 +744,7 @@
         </w:rPr>
       </w:pPr>
       <w:proofErr w:type="spellStart"/>
+      <w:proofErr w:type="gramStart"/>
       <w:r>
         <w:rPr>
           <w:rFonts w:ascii="Consolas" w:eastAsia="Times New Roman" w:hAnsi="Consolas" w:cs="Times New Roman"/>
@@ -771,6 +782,7 @@
         <w:t>xlabel</w:t>
       </w:r>
       <w:proofErr w:type="spellEnd"/>
+      <w:proofErr w:type="gramEnd"/>
       <w:r>
         <w:rPr>
           <w:rFonts w:ascii="Consolas" w:eastAsia="Times New Roman" w:hAnsi="Consolas" w:cs="Times New Roman"/>
@@ -823,6 +835,7 @@
         </w:rPr>
       </w:pPr>
       <w:proofErr w:type="spellStart"/>
+      <w:proofErr w:type="gramStart"/>
       <w:r>
         <w:rPr>
           <w:rFonts w:ascii="Consolas" w:eastAsia="Times New Roman" w:hAnsi="Consolas" w:cs="Times New Roman"/>
@@ -860,6 +873,7 @@
         <w:t>ylabel</w:t>
       </w:r>
       <w:proofErr w:type="spellEnd"/>
+      <w:proofErr w:type="gramEnd"/>
       <w:r>
         <w:rPr>
           <w:rFonts w:ascii="Consolas" w:eastAsia="Times New Roman" w:hAnsi="Consolas" w:cs="Times New Roman"/>
@@ -917,6 +931,7 @@
       </w:pPr>
       <w:r>
         <w:rPr>
+          <w:noProof/>
           <w:sz w:val="44"/>
           <w:szCs w:val="44"/>
           <w:u w:val="single"/>
@@ -973,19 +988,471 @@
           <w:szCs w:val="44"/>
           <w:u w:val="single"/>
         </w:rPr>
+        <w:t>Lab 4</w:t>
+      </w:r>
+    </w:p>
+    <w:p>
+      <w:pPr>
+        <w:jc w:val="both"/>
+        <w:rPr>
+          <w:sz w:val="28"/>
+          <w:szCs w:val="28"/>
+        </w:rPr>
+      </w:pPr>
+      <w:r>
+        <w:rPr>
+          <w:sz w:val="28"/>
+          <w:szCs w:val="28"/>
+        </w:rPr>
+        <w:t xml:space="preserve">My SID is 1554064. </w:t>
+      </w:r>
+      <w:proofErr w:type="gramStart"/>
+      <w:r>
+        <w:rPr>
+          <w:sz w:val="28"/>
+          <w:szCs w:val="28"/>
+        </w:rPr>
+        <w:t>Therefore</w:t>
+      </w:r>
+      <w:proofErr w:type="gramEnd"/>
+      <w:r>
+        <w:rPr>
+          <w:sz w:val="28"/>
+          <w:szCs w:val="28"/>
+        </w:rPr>
+        <w:t xml:space="preserve"> the last three digits are 064 = 64</w:t>
+      </w:r>
+    </w:p>
+    <w:p>
+      <w:pPr>
+        <w:jc w:val="both"/>
+        <w:rPr>
+          <w:sz w:val="44"/>
+          <w:szCs w:val="44"/>
+          <w:u w:val="single"/>
+        </w:rPr>
+      </w:pPr>
+      <w:r>
+        <w:rPr>
+          <w:sz w:val="44"/>
+          <w:szCs w:val="44"/>
+          <w:u w:val="single"/>
+        </w:rPr>
         <w:lastRenderedPageBreak/>
-        <w:t>Lab 4</w:t>
-      </w:r>
-    </w:p>
-    <w:p>
-      <w:pPr>
-        <w:jc w:val="both"/>
-        <w:rPr>
-          <w:sz w:val="44"/>
-          <w:szCs w:val="44"/>
-          <w:u w:val="single"/>
-        </w:rPr>
-      </w:pPr>
+        <w:drawing>
+          <wp:inline distT="0" distB="0" distL="0" distR="0" wp14:anchorId="72F5B9D7" wp14:editId="00FD5D8C">
+            <wp:extent cx="5731510" cy="2359660"/>
+            <wp:effectExtent l="0" t="0" r="2540" b="2540"/>
+            <wp:docPr id="872721728" name="Picture 1" descr="A screenshot of a computer screen&#10;&#10;AI-generated content may be incorrect."/>
+            <wp:cNvGraphicFramePr>
+              <a:graphicFrameLocks xmlns:a="http://schemas.openxmlformats.org/drawingml/2006/main" noChangeAspect="1"/>
+            </wp:cNvGraphicFramePr>
+            <a:graphic xmlns:a="http://schemas.openxmlformats.org/drawingml/2006/main">
+              <a:graphicData uri="http://schemas.openxmlformats.org/drawingml/2006/picture">
+                <pic:pic xmlns:pic="http://schemas.openxmlformats.org/drawingml/2006/picture">
+                  <pic:nvPicPr>
+                    <pic:cNvPr id="872721728" name="Picture 1" descr="A screenshot of a computer screen&#10;&#10;AI-generated content may be incorrect."/>
+                    <pic:cNvPicPr/>
+                  </pic:nvPicPr>
+                  <pic:blipFill>
+                    <a:blip r:embed="rId8"/>
+                    <a:stretch>
+                      <a:fillRect/>
+                    </a:stretch>
+                  </pic:blipFill>
+                  <pic:spPr>
+                    <a:xfrm>
+                      <a:off x="0" y="0"/>
+                      <a:ext cx="5731510" cy="2359660"/>
+                    </a:xfrm>
+                    <a:prstGeom prst="rect">
+                      <a:avLst/>
+                    </a:prstGeom>
+                  </pic:spPr>
+                </pic:pic>
+              </a:graphicData>
+            </a:graphic>
+          </wp:inline>
+        </w:drawing>
+      </w:r>
+    </w:p>
+    <w:p>
+      <w:pPr>
+        <w:jc w:val="both"/>
+        <w:rPr>
+          <w:sz w:val="28"/>
+          <w:szCs w:val="28"/>
+        </w:rPr>
+      </w:pPr>
+      <w:r>
+        <w:rPr>
+          <w:sz w:val="28"/>
+          <w:szCs w:val="28"/>
+        </w:rPr>
+        <w:t>MLP codes which were compiled and executed</w:t>
+      </w:r>
+    </w:p>
+    <w:p>
+      <w:pPr>
+        <w:jc w:val="both"/>
+        <w:rPr>
+          <w:sz w:val="28"/>
+          <w:szCs w:val="28"/>
+        </w:rPr>
+      </w:pPr>
+      <w:r>
+        <w:rPr>
+          <w:sz w:val="28"/>
+          <w:szCs w:val="28"/>
+        </w:rPr>
+        <w:drawing>
+          <wp:inline distT="0" distB="0" distL="0" distR="0" wp14:anchorId="2815D97B" wp14:editId="768178DC">
+            <wp:extent cx="5731510" cy="4472305"/>
+            <wp:effectExtent l="0" t="0" r="2540" b="4445"/>
+            <wp:docPr id="1648703038" name="Picture 1" descr="A screenshot of a computer program&#10;&#10;AI-generated content may be incorrect."/>
+            <wp:cNvGraphicFramePr>
+              <a:graphicFrameLocks xmlns:a="http://schemas.openxmlformats.org/drawingml/2006/main" noChangeAspect="1"/>
+            </wp:cNvGraphicFramePr>
+            <a:graphic xmlns:a="http://schemas.openxmlformats.org/drawingml/2006/main">
+              <a:graphicData uri="http://schemas.openxmlformats.org/drawingml/2006/picture">
+                <pic:pic xmlns:pic="http://schemas.openxmlformats.org/drawingml/2006/picture">
+                  <pic:nvPicPr>
+                    <pic:cNvPr id="1648703038" name="Picture 1" descr="A screenshot of a computer program&#10;&#10;AI-generated content may be incorrect."/>
+                    <pic:cNvPicPr/>
+                  </pic:nvPicPr>
+                  <pic:blipFill>
+                    <a:blip r:embed="rId9"/>
+                    <a:stretch>
+                      <a:fillRect/>
+                    </a:stretch>
+                  </pic:blipFill>
+                  <pic:spPr>
+                    <a:xfrm>
+                      <a:off x="0" y="0"/>
+                      <a:ext cx="5731510" cy="4472305"/>
+                    </a:xfrm>
+                    <a:prstGeom prst="rect">
+                      <a:avLst/>
+                    </a:prstGeom>
+                  </pic:spPr>
+                </pic:pic>
+              </a:graphicData>
+            </a:graphic>
+          </wp:inline>
+        </w:drawing>
+      </w:r>
+    </w:p>
+    <w:p>
+      <w:pPr>
+        <w:jc w:val="both"/>
+        <w:rPr>
+          <w:sz w:val="28"/>
+          <w:szCs w:val="28"/>
+        </w:rPr>
+      </w:pPr>
+    </w:p>
+    <w:p>
+      <w:pPr>
+        <w:jc w:val="both"/>
+        <w:rPr>
+          <w:sz w:val="28"/>
+          <w:szCs w:val="28"/>
+        </w:rPr>
+      </w:pPr>
+    </w:p>
+    <w:p>
+      <w:pPr>
+        <w:jc w:val="both"/>
+        <w:rPr>
+          <w:sz w:val="28"/>
+          <w:szCs w:val="28"/>
+        </w:rPr>
+      </w:pPr>
+      <w:r>
+        <w:rPr>
+          <w:sz w:val="28"/>
+          <w:szCs w:val="28"/>
+        </w:rPr>
+        <w:t>Training i</w:t>
+      </w:r>
+      <w:r>
+        <w:rPr>
+          <w:sz w:val="28"/>
+          <w:szCs w:val="28"/>
+        </w:rPr>
+        <w:t>terations over 10 epochs</w:t>
+      </w:r>
+    </w:p>
+    <w:p>
+      <w:pPr>
+        <w:jc w:val="both"/>
+        <w:rPr>
+          <w:sz w:val="28"/>
+          <w:szCs w:val="28"/>
+        </w:rPr>
+      </w:pPr>
+      <w:r>
+        <w:rPr>
+          <w:sz w:val="28"/>
+          <w:szCs w:val="28"/>
+        </w:rPr>
+        <w:lastRenderedPageBreak/>
+        <w:drawing>
+          <wp:inline distT="0" distB="0" distL="0" distR="0" wp14:anchorId="3703B919" wp14:editId="0C5C8E91">
+            <wp:extent cx="5731510" cy="2015490"/>
+            <wp:effectExtent l="0" t="0" r="2540" b="3810"/>
+            <wp:docPr id="247716995" name="Picture 1" descr="A close up of a text&#10;&#10;AI-generated content may be incorrect."/>
+            <wp:cNvGraphicFramePr>
+              <a:graphicFrameLocks xmlns:a="http://schemas.openxmlformats.org/drawingml/2006/main" noChangeAspect="1"/>
+            </wp:cNvGraphicFramePr>
+            <a:graphic xmlns:a="http://schemas.openxmlformats.org/drawingml/2006/main">
+              <a:graphicData uri="http://schemas.openxmlformats.org/drawingml/2006/picture">
+                <pic:pic xmlns:pic="http://schemas.openxmlformats.org/drawingml/2006/picture">
+                  <pic:nvPicPr>
+                    <pic:cNvPr id="247716995" name="Picture 1" descr="A close up of a text&#10;&#10;AI-generated content may be incorrect."/>
+                    <pic:cNvPicPr/>
+                  </pic:nvPicPr>
+                  <pic:blipFill>
+                    <a:blip r:embed="rId10"/>
+                    <a:stretch>
+                      <a:fillRect/>
+                    </a:stretch>
+                  </pic:blipFill>
+                  <pic:spPr>
+                    <a:xfrm>
+                      <a:off x="0" y="0"/>
+                      <a:ext cx="5731510" cy="2015490"/>
+                    </a:xfrm>
+                    <a:prstGeom prst="rect">
+                      <a:avLst/>
+                    </a:prstGeom>
+                  </pic:spPr>
+                </pic:pic>
+              </a:graphicData>
+            </a:graphic>
+          </wp:inline>
+        </w:drawing>
+      </w:r>
+    </w:p>
+    <w:p>
+      <w:pPr>
+        <w:jc w:val="both"/>
+        <w:rPr>
+          <w:sz w:val="28"/>
+          <w:szCs w:val="28"/>
+        </w:rPr>
+      </w:pPr>
+      <w:r>
+        <w:rPr>
+          <w:sz w:val="28"/>
+          <w:szCs w:val="28"/>
+        </w:rPr>
+        <w:t>Resulting MAE graph on the test dataset</w:t>
+      </w:r>
+    </w:p>
+    <w:p>
+      <w:pPr>
+        <w:jc w:val="both"/>
+        <w:rPr>
+          <w:sz w:val="28"/>
+          <w:szCs w:val="28"/>
+        </w:rPr>
+      </w:pPr>
+      <w:r>
+        <w:rPr>
+          <w:sz w:val="28"/>
+          <w:szCs w:val="28"/>
+        </w:rPr>
+        <w:drawing>
+          <wp:inline distT="0" distB="0" distL="0" distR="0" wp14:anchorId="5D7D4E58" wp14:editId="3E99220C">
+            <wp:extent cx="5731510" cy="2487930"/>
+            <wp:effectExtent l="0" t="0" r="2540" b="7620"/>
+            <wp:docPr id="355061541" name="Picture 1" descr="A line graph with blue dots&#10;&#10;AI-generated content may be incorrect."/>
+            <wp:cNvGraphicFramePr>
+              <a:graphicFrameLocks xmlns:a="http://schemas.openxmlformats.org/drawingml/2006/main" noChangeAspect="1"/>
+            </wp:cNvGraphicFramePr>
+            <a:graphic xmlns:a="http://schemas.openxmlformats.org/drawingml/2006/main">
+              <a:graphicData uri="http://schemas.openxmlformats.org/drawingml/2006/picture">
+                <pic:pic xmlns:pic="http://schemas.openxmlformats.org/drawingml/2006/picture">
+                  <pic:nvPicPr>
+                    <pic:cNvPr id="355061541" name="Picture 1" descr="A line graph with blue dots&#10;&#10;AI-generated content may be incorrect."/>
+                    <pic:cNvPicPr/>
+                  </pic:nvPicPr>
+                  <pic:blipFill>
+                    <a:blip r:embed="rId11"/>
+                    <a:stretch>
+                      <a:fillRect/>
+                    </a:stretch>
+                  </pic:blipFill>
+                  <pic:spPr>
+                    <a:xfrm>
+                      <a:off x="0" y="0"/>
+                      <a:ext cx="5731510" cy="2487930"/>
+                    </a:xfrm>
+                    <a:prstGeom prst="rect">
+                      <a:avLst/>
+                    </a:prstGeom>
+                  </pic:spPr>
+                </pic:pic>
+              </a:graphicData>
+            </a:graphic>
+          </wp:inline>
+        </w:drawing>
+      </w:r>
+    </w:p>
+    <w:p>
+      <w:pPr>
+        <w:jc w:val="both"/>
+        <w:rPr>
+          <w:sz w:val="28"/>
+          <w:szCs w:val="28"/>
+        </w:rPr>
+      </w:pPr>
+      <w:r>
+        <w:rPr>
+          <w:sz w:val="28"/>
+          <w:szCs w:val="28"/>
+        </w:rPr>
+        <w:t>Comparison</w:t>
+      </w:r>
+    </w:p>
+    <w:p>
+      <w:pPr>
+        <w:jc w:val="both"/>
+        <w:rPr>
+          <w:sz w:val="28"/>
+          <w:szCs w:val="28"/>
+        </w:rPr>
+      </w:pPr>
+      <w:r>
+        <w:rPr>
+          <w:sz w:val="28"/>
+          <w:szCs w:val="28"/>
+        </w:rPr>
+        <w:t>My MAE graph (image above) made a poor prediction with the model’s accuracy around 93% compared to the practical session’s</w:t>
+      </w:r>
+      <w:r>
+        <w:rPr>
+          <w:sz w:val="28"/>
+          <w:szCs w:val="28"/>
+        </w:rPr>
+        <w:t xml:space="preserve"> (image below)</w:t>
+      </w:r>
+      <w:r>
+        <w:rPr>
+          <w:sz w:val="28"/>
+          <w:szCs w:val="28"/>
+        </w:rPr>
+        <w:t xml:space="preserve"> which yielded about 99% accuracy.</w:t>
+      </w:r>
+      <w:r>
+        <w:rPr>
+          <w:sz w:val="28"/>
+          <w:szCs w:val="28"/>
+        </w:rPr>
+        <w:t xml:space="preserve"> The poor performance of mine can be attributed to reasons such as having only two layers in the MLP with just 64 neurons in the first and 32 in the second. These fewer layers and neurons may have caused underfitting, thus not allowing the model to capture and learn important details in the training process. Also, fewer epochs of 10 could contribute to the model’s underperformance because the losses during backpropagation were not sufficiently minimized. </w:t>
+      </w:r>
+    </w:p>
+    <w:p>
+      <w:pPr>
+        <w:jc w:val="both"/>
+        <w:rPr>
+          <w:sz w:val="28"/>
+          <w:szCs w:val="28"/>
+        </w:rPr>
+      </w:pPr>
+      <w:r>
+        <w:rPr>
+          <w:sz w:val="28"/>
+          <w:szCs w:val="28"/>
+        </w:rPr>
+        <w:drawing>
+          <wp:inline distT="0" distB="0" distL="0" distR="0" wp14:anchorId="62BE7F45" wp14:editId="21B5A23C">
+            <wp:extent cx="5731510" cy="2232025"/>
+            <wp:effectExtent l="0" t="0" r="2540" b="0"/>
+            <wp:docPr id="478022346" name="Picture 1" descr="A graph with blue and orange lines&#10;&#10;AI-generated content may be incorrect."/>
+            <wp:cNvGraphicFramePr>
+              <a:graphicFrameLocks xmlns:a="http://schemas.openxmlformats.org/drawingml/2006/main" noChangeAspect="1"/>
+            </wp:cNvGraphicFramePr>
+            <a:graphic xmlns:a="http://schemas.openxmlformats.org/drawingml/2006/main">
+              <a:graphicData uri="http://schemas.openxmlformats.org/drawingml/2006/picture">
+                <pic:pic xmlns:pic="http://schemas.openxmlformats.org/drawingml/2006/picture">
+                  <pic:nvPicPr>
+                    <pic:cNvPr id="478022346" name="Picture 1" descr="A graph with blue and orange lines&#10;&#10;AI-generated content may be incorrect."/>
+                    <pic:cNvPicPr/>
+                  </pic:nvPicPr>
+                  <pic:blipFill>
+                    <a:blip r:embed="rId12"/>
+                    <a:stretch>
+                      <a:fillRect/>
+                    </a:stretch>
+                  </pic:blipFill>
+                  <pic:spPr>
+                    <a:xfrm>
+                      <a:off x="0" y="0"/>
+                      <a:ext cx="5731510" cy="2232025"/>
+                    </a:xfrm>
+                    <a:prstGeom prst="rect">
+                      <a:avLst/>
+                    </a:prstGeom>
+                  </pic:spPr>
+                </pic:pic>
+              </a:graphicData>
+            </a:graphic>
+          </wp:inline>
+        </w:drawing>
+      </w:r>
+    </w:p>
+    <w:p>
+      <w:pPr>
+        <w:jc w:val="both"/>
+        <w:rPr>
+          <w:sz w:val="28"/>
+          <w:szCs w:val="28"/>
+        </w:rPr>
+      </w:pPr>
+      <w:r>
+        <w:rPr>
+          <w:sz w:val="28"/>
+          <w:szCs w:val="28"/>
+        </w:rPr>
+        <w:lastRenderedPageBreak/>
+        <w:drawing>
+          <wp:inline distT="0" distB="0" distL="0" distR="0" wp14:anchorId="34274DEC" wp14:editId="208C6137">
+            <wp:extent cx="5731510" cy="1882775"/>
+            <wp:effectExtent l="0" t="0" r="2540" b="3175"/>
+            <wp:docPr id="459233617" name="Picture 1" descr="A graph showing a line of blue and orange lines&#10;&#10;AI-generated content may be incorrect."/>
+            <wp:cNvGraphicFramePr>
+              <a:graphicFrameLocks xmlns:a="http://schemas.openxmlformats.org/drawingml/2006/main" noChangeAspect="1"/>
+            </wp:cNvGraphicFramePr>
+            <a:graphic xmlns:a="http://schemas.openxmlformats.org/drawingml/2006/main">
+              <a:graphicData uri="http://schemas.openxmlformats.org/drawingml/2006/picture">
+                <pic:pic xmlns:pic="http://schemas.openxmlformats.org/drawingml/2006/picture">
+                  <pic:nvPicPr>
+                    <pic:cNvPr id="459233617" name="Picture 1" descr="A graph showing a line of blue and orange lines&#10;&#10;AI-generated content may be incorrect."/>
+                    <pic:cNvPicPr/>
+                  </pic:nvPicPr>
+                  <pic:blipFill>
+                    <a:blip r:embed="rId13"/>
+                    <a:stretch>
+                      <a:fillRect/>
+                    </a:stretch>
+                  </pic:blipFill>
+                  <pic:spPr>
+                    <a:xfrm>
+                      <a:off x="0" y="0"/>
+                      <a:ext cx="5731510" cy="1882775"/>
+                    </a:xfrm>
+                    <a:prstGeom prst="rect">
+                      <a:avLst/>
+                    </a:prstGeom>
+                  </pic:spPr>
+                </pic:pic>
+              </a:graphicData>
+            </a:graphic>
+          </wp:inline>
+        </w:drawing>
+      </w:r>
     </w:p>
     <w:p>
       <w:pPr>
@@ -1202,7 +1669,7 @@
     </w:p>
     <w:sectPr>
       <w:pgSz w:w="11906" w:h="16838"/>
-      <w:pgMar w:top="1440" w:right="1440" w:bottom="1440" w:left="1440" w:header="708" w:footer="708" w:gutter="0"/>
+      <w:pgMar w:top="568" w:right="1440" w:bottom="142" w:left="1440" w:header="708" w:footer="708" w:gutter="0"/>
       <w:cols w:space="708"/>
       <w:docGrid w:linePitch="360"/>
     </w:sectPr>

</xml_diff>

<commit_message>
Week 5 lab completed. Yet to finish the comparison
</commit_message>
<xml_diff>
--- a/LABlogbook.docx
+++ b/LABlogbook.docx
@@ -331,7 +331,6 @@
         <w:t xml:space="preserve"> </w:t>
       </w:r>
       <w:proofErr w:type="spellStart"/>
-      <w:proofErr w:type="gramStart"/>
       <w:r>
         <w:rPr>
           <w:rFonts w:ascii="Consolas" w:eastAsia="Times New Roman" w:hAnsi="Consolas" w:cs="Times New Roman"/>
@@ -369,7 +368,6 @@
         <w:t>figure</w:t>
       </w:r>
       <w:proofErr w:type="spellEnd"/>
-      <w:proofErr w:type="gramEnd"/>
       <w:r>
         <w:rPr>
           <w:rFonts w:ascii="Consolas" w:eastAsia="Times New Roman" w:hAnsi="Consolas" w:cs="Times New Roman"/>
@@ -396,7 +394,6 @@
         <w:t>figsize</w:t>
       </w:r>
       <w:proofErr w:type="spellEnd"/>
-      <w:proofErr w:type="gramStart"/>
       <w:r>
         <w:rPr>
           <w:rFonts w:ascii="Consolas" w:eastAsia="Times New Roman" w:hAnsi="Consolas" w:cs="Times New Roman"/>
@@ -421,7 +418,6 @@
         </w:rPr>
         <w:t>(</w:t>
       </w:r>
-      <w:proofErr w:type="gramEnd"/>
       <w:r>
         <w:rPr>
           <w:rFonts w:ascii="Consolas" w:eastAsia="Times New Roman" w:hAnsi="Consolas" w:cs="Times New Roman"/>
@@ -501,7 +497,6 @@
         </w:rPr>
       </w:pPr>
       <w:proofErr w:type="spellStart"/>
-      <w:proofErr w:type="gramStart"/>
       <w:r>
         <w:rPr>
           <w:rFonts w:ascii="Consolas" w:eastAsia="Times New Roman" w:hAnsi="Consolas" w:cs="Times New Roman"/>
@@ -539,7 +534,6 @@
         <w:t>scatter</w:t>
       </w:r>
       <w:proofErr w:type="spellEnd"/>
-      <w:proofErr w:type="gramEnd"/>
       <w:r>
         <w:rPr>
           <w:rFonts w:ascii="Consolas" w:eastAsia="Times New Roman" w:hAnsi="Consolas" w:cs="Times New Roman"/>
@@ -552,7 +546,6 @@
         </w:rPr>
         <w:t>(</w:t>
       </w:r>
-      <w:proofErr w:type="gramStart"/>
       <w:r>
         <w:rPr>
           <w:rFonts w:ascii="Consolas" w:eastAsia="Times New Roman" w:hAnsi="Consolas" w:cs="Times New Roman"/>
@@ -577,7 +570,6 @@
         </w:rPr>
         <w:t>[</w:t>
       </w:r>
-      <w:proofErr w:type="gramEnd"/>
       <w:r>
         <w:rPr>
           <w:rFonts w:ascii="Consolas" w:eastAsia="Times New Roman" w:hAnsi="Consolas" w:cs="Times New Roman"/>
@@ -602,7 +594,6 @@
         </w:rPr>
         <w:t xml:space="preserve">], </w:t>
       </w:r>
-      <w:proofErr w:type="gramStart"/>
       <w:r>
         <w:rPr>
           <w:rFonts w:ascii="Consolas" w:eastAsia="Times New Roman" w:hAnsi="Consolas" w:cs="Times New Roman"/>
@@ -627,7 +618,6 @@
         </w:rPr>
         <w:t>[</w:t>
       </w:r>
-      <w:proofErr w:type="gramEnd"/>
       <w:r>
         <w:rPr>
           <w:rFonts w:ascii="Consolas" w:eastAsia="Times New Roman" w:hAnsi="Consolas" w:cs="Times New Roman"/>
@@ -744,7 +734,6 @@
         </w:rPr>
       </w:pPr>
       <w:proofErr w:type="spellStart"/>
-      <w:proofErr w:type="gramStart"/>
       <w:r>
         <w:rPr>
           <w:rFonts w:ascii="Consolas" w:eastAsia="Times New Roman" w:hAnsi="Consolas" w:cs="Times New Roman"/>
@@ -782,7 +771,6 @@
         <w:t>xlabel</w:t>
       </w:r>
       <w:proofErr w:type="spellEnd"/>
-      <w:proofErr w:type="gramEnd"/>
       <w:r>
         <w:rPr>
           <w:rFonts w:ascii="Consolas" w:eastAsia="Times New Roman" w:hAnsi="Consolas" w:cs="Times New Roman"/>
@@ -835,7 +823,6 @@
         </w:rPr>
       </w:pPr>
       <w:proofErr w:type="spellStart"/>
-      <w:proofErr w:type="gramStart"/>
       <w:r>
         <w:rPr>
           <w:rFonts w:ascii="Consolas" w:eastAsia="Times New Roman" w:hAnsi="Consolas" w:cs="Times New Roman"/>
@@ -873,7 +860,6 @@
         <w:t>ylabel</w:t>
       </w:r>
       <w:proofErr w:type="spellEnd"/>
-      <w:proofErr w:type="gramEnd"/>
       <w:r>
         <w:rPr>
           <w:rFonts w:ascii="Consolas" w:eastAsia="Times New Roman" w:hAnsi="Consolas" w:cs="Times New Roman"/>
@@ -982,12 +968,43 @@
           <w:u w:val="single"/>
         </w:rPr>
       </w:pPr>
-      <w:r>
-        <w:rPr>
-          <w:sz w:val="44"/>
-          <w:szCs w:val="44"/>
-          <w:u w:val="single"/>
-        </w:rPr>
+    </w:p>
+    <w:p>
+      <w:pPr>
+        <w:jc w:val="both"/>
+        <w:rPr>
+          <w:sz w:val="44"/>
+          <w:szCs w:val="44"/>
+          <w:u w:val="single"/>
+        </w:rPr>
+      </w:pPr>
+    </w:p>
+    <w:p>
+      <w:pPr>
+        <w:jc w:val="both"/>
+        <w:rPr>
+          <w:sz w:val="44"/>
+          <w:szCs w:val="44"/>
+          <w:u w:val="single"/>
+        </w:rPr>
+      </w:pPr>
+    </w:p>
+    <w:p>
+      <w:pPr>
+        <w:jc w:val="both"/>
+        <w:rPr>
+          <w:sz w:val="44"/>
+          <w:szCs w:val="44"/>
+          <w:u w:val="single"/>
+        </w:rPr>
+      </w:pPr>
+      <w:r>
+        <w:rPr>
+          <w:sz w:val="44"/>
+          <w:szCs w:val="44"/>
+          <w:u w:val="single"/>
+        </w:rPr>
+        <w:lastRenderedPageBreak/>
         <w:t>Lab 4</w:t>
       </w:r>
     </w:p>
@@ -1004,41 +1021,25 @@
           <w:sz w:val="28"/>
           <w:szCs w:val="28"/>
         </w:rPr>
-        <w:t xml:space="preserve">My SID is 1554064. </w:t>
-      </w:r>
-      <w:proofErr w:type="gramStart"/>
-      <w:r>
-        <w:rPr>
-          <w:sz w:val="28"/>
-          <w:szCs w:val="28"/>
-        </w:rPr>
-        <w:t>Therefore</w:t>
-      </w:r>
-      <w:proofErr w:type="gramEnd"/>
-      <w:r>
-        <w:rPr>
-          <w:sz w:val="28"/>
-          <w:szCs w:val="28"/>
-        </w:rPr>
-        <w:t xml:space="preserve"> the last three digits are 064 = 64</w:t>
-      </w:r>
-    </w:p>
-    <w:p>
-      <w:pPr>
-        <w:jc w:val="both"/>
-        <w:rPr>
-          <w:sz w:val="44"/>
-          <w:szCs w:val="44"/>
-          <w:u w:val="single"/>
-        </w:rPr>
-      </w:pPr>
-      <w:r>
-        <w:rPr>
-          <w:sz w:val="44"/>
-          <w:szCs w:val="44"/>
-          <w:u w:val="single"/>
-        </w:rPr>
-        <w:lastRenderedPageBreak/>
+        <w:t>My SID is 1554064. Therefore the last three digits are 064 = 64</w:t>
+      </w:r>
+    </w:p>
+    <w:p>
+      <w:pPr>
+        <w:jc w:val="both"/>
+        <w:rPr>
+          <w:sz w:val="44"/>
+          <w:szCs w:val="44"/>
+          <w:u w:val="single"/>
+        </w:rPr>
+      </w:pPr>
+      <w:r>
+        <w:rPr>
+          <w:noProof/>
+          <w:sz w:val="44"/>
+          <w:szCs w:val="44"/>
+          <w:u w:val="single"/>
+        </w:rPr>
         <w:drawing>
           <wp:inline distT="0" distB="0" distL="0" distR="0" wp14:anchorId="72F5B9D7" wp14:editId="00FD5D8C">
             <wp:extent cx="5731510" cy="2359660"/>
@@ -1102,6 +1103,7 @@
       </w:pPr>
       <w:r>
         <w:rPr>
+          <w:noProof/>
           <w:sz w:val="28"/>
           <w:szCs w:val="28"/>
         </w:rPr>
@@ -1168,11 +1170,48 @@
           <w:szCs w:val="28"/>
         </w:rPr>
       </w:pPr>
-      <w:r>
-        <w:rPr>
-          <w:sz w:val="28"/>
-          <w:szCs w:val="28"/>
-        </w:rPr>
+    </w:p>
+    <w:p>
+      <w:pPr>
+        <w:jc w:val="both"/>
+        <w:rPr>
+          <w:sz w:val="28"/>
+          <w:szCs w:val="28"/>
+        </w:rPr>
+      </w:pPr>
+    </w:p>
+    <w:p>
+      <w:pPr>
+        <w:jc w:val="both"/>
+        <w:rPr>
+          <w:sz w:val="28"/>
+          <w:szCs w:val="28"/>
+        </w:rPr>
+      </w:pPr>
+    </w:p>
+    <w:p>
+      <w:pPr>
+        <w:jc w:val="both"/>
+        <w:rPr>
+          <w:sz w:val="28"/>
+          <w:szCs w:val="28"/>
+        </w:rPr>
+      </w:pPr>
+    </w:p>
+    <w:p>
+      <w:pPr>
+        <w:jc w:val="both"/>
+        <w:rPr>
+          <w:sz w:val="28"/>
+          <w:szCs w:val="28"/>
+        </w:rPr>
+      </w:pPr>
+      <w:r>
+        <w:rPr>
+          <w:sz w:val="28"/>
+          <w:szCs w:val="28"/>
+        </w:rPr>
+        <w:lastRenderedPageBreak/>
         <w:t>Training i</w:t>
       </w:r>
       <w:r>
@@ -1193,10 +1232,10 @@
       </w:pPr>
       <w:r>
         <w:rPr>
-          <w:sz w:val="28"/>
-          <w:szCs w:val="28"/>
-        </w:rPr>
-        <w:lastRenderedPageBreak/>
+          <w:noProof/>
+          <w:sz w:val="28"/>
+          <w:szCs w:val="28"/>
+        </w:rPr>
         <w:drawing>
           <wp:inline distT="0" distB="0" distL="0" distR="0" wp14:anchorId="3703B919" wp14:editId="0C5C8E91">
             <wp:extent cx="5731510" cy="2015490"/>
@@ -1260,6 +1299,7 @@
       </w:pPr>
       <w:r>
         <w:rPr>
+          <w:noProof/>
           <w:sz w:val="28"/>
           <w:szCs w:val="28"/>
         </w:rPr>
@@ -1363,6 +1403,7 @@
       </w:pPr>
       <w:r>
         <w:rPr>
+          <w:noProof/>
           <w:sz w:val="28"/>
           <w:szCs w:val="28"/>
         </w:rPr>
@@ -1413,6 +1454,7 @@
       </w:pPr>
       <w:r>
         <w:rPr>
+          <w:noProof/>
           <w:sz w:val="28"/>
           <w:szCs w:val="28"/>
         </w:rPr>
@@ -1474,13 +1516,382 @@
     </w:p>
     <w:p>
       <w:pPr>
-        <w:jc w:val="both"/>
-        <w:rPr>
-          <w:sz w:val="44"/>
-          <w:szCs w:val="44"/>
-          <w:u w:val="single"/>
-        </w:rPr>
-      </w:pPr>
+        <w:rPr>
+          <w:sz w:val="28"/>
+          <w:szCs w:val="28"/>
+        </w:rPr>
+      </w:pPr>
+      <w:r>
+        <w:rPr>
+          <w:sz w:val="28"/>
+          <w:szCs w:val="28"/>
+        </w:rPr>
+        <w:t>Need to compare my MAE and Practical’s</w:t>
+      </w:r>
+    </w:p>
+    <w:p>
+      <w:pPr>
+        <w:rPr>
+          <w:sz w:val="28"/>
+          <w:szCs w:val="28"/>
+        </w:rPr>
+      </w:pPr>
+      <w:r>
+        <w:rPr>
+          <w:sz w:val="28"/>
+          <w:szCs w:val="28"/>
+        </w:rPr>
+        <w:t>My MAE</w:t>
+      </w:r>
+      <w:r>
+        <w:rPr>
+          <w:sz w:val="28"/>
+          <w:szCs w:val="28"/>
+        </w:rPr>
+        <w:br/>
+      </w:r>
+      <w:r>
+        <w:rPr>
+          <w:sz w:val="28"/>
+          <w:szCs w:val="28"/>
+        </w:rPr>
+        <w:drawing>
+          <wp:inline distT="0" distB="0" distL="0" distR="0" wp14:anchorId="07E0C1D0" wp14:editId="5B0E21E9">
+            <wp:extent cx="5731510" cy="2504440"/>
+            <wp:effectExtent l="0" t="0" r="2540" b="0"/>
+            <wp:docPr id="1708451724" name="Picture 1" descr="A line graph with blue dots&#10;&#10;AI-generated content may be incorrect."/>
+            <wp:cNvGraphicFramePr>
+              <a:graphicFrameLocks xmlns:a="http://schemas.openxmlformats.org/drawingml/2006/main" noChangeAspect="1"/>
+            </wp:cNvGraphicFramePr>
+            <a:graphic xmlns:a="http://schemas.openxmlformats.org/drawingml/2006/main">
+              <a:graphicData uri="http://schemas.openxmlformats.org/drawingml/2006/picture">
+                <pic:pic xmlns:pic="http://schemas.openxmlformats.org/drawingml/2006/picture">
+                  <pic:nvPicPr>
+                    <pic:cNvPr id="1708451724" name="Picture 1" descr="A line graph with blue dots&#10;&#10;AI-generated content may be incorrect."/>
+                    <pic:cNvPicPr/>
+                  </pic:nvPicPr>
+                  <pic:blipFill>
+                    <a:blip r:embed="rId14"/>
+                    <a:stretch>
+                      <a:fillRect/>
+                    </a:stretch>
+                  </pic:blipFill>
+                  <pic:spPr>
+                    <a:xfrm>
+                      <a:off x="0" y="0"/>
+                      <a:ext cx="5731510" cy="2504440"/>
+                    </a:xfrm>
+                    <a:prstGeom prst="rect">
+                      <a:avLst/>
+                    </a:prstGeom>
+                  </pic:spPr>
+                </pic:pic>
+              </a:graphicData>
+            </a:graphic>
+          </wp:inline>
+        </w:drawing>
+      </w:r>
+    </w:p>
+    <w:p>
+      <w:pPr>
+        <w:rPr>
+          <w:sz w:val="28"/>
+          <w:szCs w:val="28"/>
+        </w:rPr>
+      </w:pPr>
+      <w:r>
+        <w:rPr>
+          <w:sz w:val="28"/>
+          <w:szCs w:val="28"/>
+        </w:rPr>
+        <w:t>Practical’s MAE</w:t>
+      </w:r>
+      <w:r>
+        <w:rPr>
+          <w:sz w:val="28"/>
+          <w:szCs w:val="28"/>
+        </w:rPr>
+        <w:br/>
+      </w:r>
+      <w:r>
+        <w:rPr>
+          <w:sz w:val="28"/>
+          <w:szCs w:val="28"/>
+        </w:rPr>
+        <w:drawing>
+          <wp:inline distT="0" distB="0" distL="0" distR="0" wp14:anchorId="0325ACBD" wp14:editId="0DEB5AB4">
+            <wp:extent cx="5731510" cy="2418715"/>
+            <wp:effectExtent l="0" t="0" r="2540" b="635"/>
+            <wp:docPr id="1187028809" name="Picture 1" descr="A line graph with blue dots&#10;&#10;AI-generated content may be incorrect."/>
+            <wp:cNvGraphicFramePr>
+              <a:graphicFrameLocks xmlns:a="http://schemas.openxmlformats.org/drawingml/2006/main" noChangeAspect="1"/>
+            </wp:cNvGraphicFramePr>
+            <a:graphic xmlns:a="http://schemas.openxmlformats.org/drawingml/2006/main">
+              <a:graphicData uri="http://schemas.openxmlformats.org/drawingml/2006/picture">
+                <pic:pic xmlns:pic="http://schemas.openxmlformats.org/drawingml/2006/picture">
+                  <pic:nvPicPr>
+                    <pic:cNvPr id="1187028809" name="Picture 1" descr="A line graph with blue dots&#10;&#10;AI-generated content may be incorrect."/>
+                    <pic:cNvPicPr/>
+                  </pic:nvPicPr>
+                  <pic:blipFill>
+                    <a:blip r:embed="rId15"/>
+                    <a:stretch>
+                      <a:fillRect/>
+                    </a:stretch>
+                  </pic:blipFill>
+                  <pic:spPr>
+                    <a:xfrm>
+                      <a:off x="0" y="0"/>
+                      <a:ext cx="5731510" cy="2418715"/>
+                    </a:xfrm>
+                    <a:prstGeom prst="rect">
+                      <a:avLst/>
+                    </a:prstGeom>
+                  </pic:spPr>
+                </pic:pic>
+              </a:graphicData>
+            </a:graphic>
+          </wp:inline>
+        </w:drawing>
+      </w:r>
+    </w:p>
+    <w:p>
+      <w:pPr>
+        <w:rPr>
+          <w:sz w:val="28"/>
+          <w:szCs w:val="28"/>
+        </w:rPr>
+      </w:pPr>
+    </w:p>
+    <w:p>
+      <w:pPr>
+        <w:rPr>
+          <w:sz w:val="28"/>
+          <w:szCs w:val="28"/>
+        </w:rPr>
+      </w:pPr>
+    </w:p>
+    <w:p>
+      <w:pPr>
+        <w:rPr>
+          <w:sz w:val="28"/>
+          <w:szCs w:val="28"/>
+        </w:rPr>
+      </w:pPr>
+    </w:p>
+    <w:p>
+      <w:pPr>
+        <w:rPr>
+          <w:sz w:val="28"/>
+          <w:szCs w:val="28"/>
+        </w:rPr>
+      </w:pPr>
+    </w:p>
+    <w:p>
+      <w:pPr>
+        <w:rPr>
+          <w:sz w:val="28"/>
+          <w:szCs w:val="28"/>
+        </w:rPr>
+      </w:pPr>
+    </w:p>
+    <w:p>
+      <w:pPr>
+        <w:rPr>
+          <w:sz w:val="28"/>
+          <w:szCs w:val="28"/>
+        </w:rPr>
+      </w:pPr>
+      <w:r>
+        <w:rPr>
+          <w:sz w:val="28"/>
+          <w:szCs w:val="28"/>
+        </w:rPr>
+        <w:lastRenderedPageBreak/>
+        <w:t>Model Summary</w:t>
+      </w:r>
+      <w:r>
+        <w:rPr>
+          <w:sz w:val="28"/>
+          <w:szCs w:val="28"/>
+        </w:rPr>
+        <w:br/>
+      </w:r>
+      <w:r>
+        <w:rPr>
+          <w:sz w:val="28"/>
+          <w:szCs w:val="28"/>
+        </w:rPr>
+        <w:drawing>
+          <wp:inline distT="0" distB="0" distL="0" distR="0" wp14:anchorId="7B054CF6" wp14:editId="50934210">
+            <wp:extent cx="5731510" cy="2732405"/>
+            <wp:effectExtent l="0" t="0" r="2540" b="0"/>
+            <wp:docPr id="154735901" name="Picture 1" descr="A screenshot of a computer&#10;&#10;AI-generated content may be incorrect."/>
+            <wp:cNvGraphicFramePr>
+              <a:graphicFrameLocks xmlns:a="http://schemas.openxmlformats.org/drawingml/2006/main" noChangeAspect="1"/>
+            </wp:cNvGraphicFramePr>
+            <a:graphic xmlns:a="http://schemas.openxmlformats.org/drawingml/2006/main">
+              <a:graphicData uri="http://schemas.openxmlformats.org/drawingml/2006/picture">
+                <pic:pic xmlns:pic="http://schemas.openxmlformats.org/drawingml/2006/picture">
+                  <pic:nvPicPr>
+                    <pic:cNvPr id="154735901" name="Picture 1" descr="A screenshot of a computer&#10;&#10;AI-generated content may be incorrect."/>
+                    <pic:cNvPicPr/>
+                  </pic:nvPicPr>
+                  <pic:blipFill>
+                    <a:blip r:embed="rId16"/>
+                    <a:stretch>
+                      <a:fillRect/>
+                    </a:stretch>
+                  </pic:blipFill>
+                  <pic:spPr>
+                    <a:xfrm>
+                      <a:off x="0" y="0"/>
+                      <a:ext cx="5731510" cy="2732405"/>
+                    </a:xfrm>
+                    <a:prstGeom prst="rect">
+                      <a:avLst/>
+                    </a:prstGeom>
+                  </pic:spPr>
+                </pic:pic>
+              </a:graphicData>
+            </a:graphic>
+          </wp:inline>
+        </w:drawing>
+      </w:r>
+    </w:p>
+    <w:p>
+      <w:pPr>
+        <w:rPr>
+          <w:sz w:val="28"/>
+          <w:szCs w:val="28"/>
+        </w:rPr>
+      </w:pPr>
+    </w:p>
+    <w:p>
+      <w:pPr>
+        <w:rPr>
+          <w:sz w:val="28"/>
+          <w:szCs w:val="28"/>
+        </w:rPr>
+      </w:pPr>
+      <w:r>
+        <w:rPr>
+          <w:sz w:val="28"/>
+          <w:szCs w:val="28"/>
+        </w:rPr>
+        <w:t>Training Code</w:t>
+      </w:r>
+      <w:r>
+        <w:rPr>
+          <w:sz w:val="28"/>
+          <w:szCs w:val="28"/>
+        </w:rPr>
+        <w:br/>
+      </w:r>
+      <w:r>
+        <w:rPr>
+          <w:sz w:val="28"/>
+          <w:szCs w:val="28"/>
+        </w:rPr>
+        <w:drawing>
+          <wp:inline distT="0" distB="0" distL="0" distR="0" wp14:anchorId="749806A9" wp14:editId="3B267555">
+            <wp:extent cx="5731510" cy="2506345"/>
+            <wp:effectExtent l="0" t="0" r="2540" b="8255"/>
+            <wp:docPr id="1215949638" name="Picture 1" descr="A screenshot of a computer&#10;&#10;AI-generated content may be incorrect."/>
+            <wp:cNvGraphicFramePr>
+              <a:graphicFrameLocks xmlns:a="http://schemas.openxmlformats.org/drawingml/2006/main" noChangeAspect="1"/>
+            </wp:cNvGraphicFramePr>
+            <a:graphic xmlns:a="http://schemas.openxmlformats.org/drawingml/2006/main">
+              <a:graphicData uri="http://schemas.openxmlformats.org/drawingml/2006/picture">
+                <pic:pic xmlns:pic="http://schemas.openxmlformats.org/drawingml/2006/picture">
+                  <pic:nvPicPr>
+                    <pic:cNvPr id="1215949638" name="Picture 1" descr="A screenshot of a computer&#10;&#10;AI-generated content may be incorrect."/>
+                    <pic:cNvPicPr/>
+                  </pic:nvPicPr>
+                  <pic:blipFill>
+                    <a:blip r:embed="rId17"/>
+                    <a:stretch>
+                      <a:fillRect/>
+                    </a:stretch>
+                  </pic:blipFill>
+                  <pic:spPr>
+                    <a:xfrm>
+                      <a:off x="0" y="0"/>
+                      <a:ext cx="5731510" cy="2506345"/>
+                    </a:xfrm>
+                    <a:prstGeom prst="rect">
+                      <a:avLst/>
+                    </a:prstGeom>
+                  </pic:spPr>
+                </pic:pic>
+              </a:graphicData>
+            </a:graphic>
+          </wp:inline>
+        </w:drawing>
+      </w:r>
+    </w:p>
+    <w:p>
+      <w:pPr>
+        <w:rPr>
+          <w:sz w:val="28"/>
+          <w:szCs w:val="28"/>
+        </w:rPr>
+      </w:pPr>
+      <w:r>
+        <w:rPr>
+          <w:sz w:val="28"/>
+          <w:szCs w:val="28"/>
+        </w:rPr>
+        <w:t>Training Process</w:t>
+      </w:r>
+      <w:r>
+        <w:rPr>
+          <w:sz w:val="28"/>
+          <w:szCs w:val="28"/>
+        </w:rPr>
+        <w:br/>
+      </w:r>
+      <w:r>
+        <w:rPr>
+          <w:sz w:val="28"/>
+          <w:szCs w:val="28"/>
+        </w:rPr>
+        <w:drawing>
+          <wp:inline distT="0" distB="0" distL="0" distR="0" wp14:anchorId="01A46092" wp14:editId="1AC4D4EB">
+            <wp:extent cx="5731510" cy="2129790"/>
+            <wp:effectExtent l="0" t="0" r="2540" b="3810"/>
+            <wp:docPr id="1188388070" name="Picture 1" descr="A white background with black and white text&#10;&#10;AI-generated content may be incorrect."/>
+            <wp:cNvGraphicFramePr>
+              <a:graphicFrameLocks xmlns:a="http://schemas.openxmlformats.org/drawingml/2006/main" noChangeAspect="1"/>
+            </wp:cNvGraphicFramePr>
+            <a:graphic xmlns:a="http://schemas.openxmlformats.org/drawingml/2006/main">
+              <a:graphicData uri="http://schemas.openxmlformats.org/drawingml/2006/picture">
+                <pic:pic xmlns:pic="http://schemas.openxmlformats.org/drawingml/2006/picture">
+                  <pic:nvPicPr>
+                    <pic:cNvPr id="1188388070" name="Picture 1" descr="A white background with black and white text&#10;&#10;AI-generated content may be incorrect."/>
+                    <pic:cNvPicPr/>
+                  </pic:nvPicPr>
+                  <pic:blipFill>
+                    <a:blip r:embed="rId18"/>
+                    <a:stretch>
+                      <a:fillRect/>
+                    </a:stretch>
+                  </pic:blipFill>
+                  <pic:spPr>
+                    <a:xfrm>
+                      <a:off x="0" y="0"/>
+                      <a:ext cx="5731510" cy="2129790"/>
+                    </a:xfrm>
+                    <a:prstGeom prst="rect">
+                      <a:avLst/>
+                    </a:prstGeom>
+                  </pic:spPr>
+                </pic:pic>
+              </a:graphicData>
+            </a:graphic>
+          </wp:inline>
+        </w:drawing>
+      </w:r>
     </w:p>
     <w:p>
       <w:pPr>

</xml_diff>

<commit_message>
Completed Week 6 Assignment
</commit_message>
<xml_diff>
--- a/LABlogbook.docx
+++ b/LABlogbook.docx
@@ -330,7 +330,6 @@
         </w:rPr>
         <w:t xml:space="preserve"> </w:t>
       </w:r>
-      <w:proofErr w:type="spellStart"/>
       <w:r>
         <w:rPr>
           <w:rFonts w:ascii="Consolas" w:eastAsia="Times New Roman" w:hAnsi="Consolas" w:cs="Times New Roman"/>
@@ -367,7 +366,6 @@
         </w:rPr>
         <w:t>figure</w:t>
       </w:r>
-      <w:proofErr w:type="spellEnd"/>
       <w:r>
         <w:rPr>
           <w:rFonts w:ascii="Consolas" w:eastAsia="Times New Roman" w:hAnsi="Consolas" w:cs="Times New Roman"/>
@@ -380,7 +378,6 @@
         </w:rPr>
         <w:t>(</w:t>
       </w:r>
-      <w:proofErr w:type="spellStart"/>
       <w:r>
         <w:rPr>
           <w:rFonts w:ascii="Consolas" w:eastAsia="Times New Roman" w:hAnsi="Consolas" w:cs="Times New Roman"/>
@@ -393,7 +390,6 @@
         </w:rPr>
         <w:t>figsize</w:t>
       </w:r>
-      <w:proofErr w:type="spellEnd"/>
       <w:r>
         <w:rPr>
           <w:rFonts w:ascii="Consolas" w:eastAsia="Times New Roman" w:hAnsi="Consolas" w:cs="Times New Roman"/>
@@ -496,7 +492,6 @@
           <w14:ligatures w14:val="none"/>
         </w:rPr>
       </w:pPr>
-      <w:proofErr w:type="spellStart"/>
       <w:r>
         <w:rPr>
           <w:rFonts w:ascii="Consolas" w:eastAsia="Times New Roman" w:hAnsi="Consolas" w:cs="Times New Roman"/>
@@ -533,7 +528,6 @@
         </w:rPr>
         <w:t>scatter</w:t>
       </w:r>
-      <w:proofErr w:type="spellEnd"/>
       <w:r>
         <w:rPr>
           <w:rFonts w:ascii="Consolas" w:eastAsia="Times New Roman" w:hAnsi="Consolas" w:cs="Times New Roman"/>
@@ -642,7 +636,6 @@
         </w:rPr>
         <w:t xml:space="preserve">], </w:t>
       </w:r>
-      <w:proofErr w:type="spellStart"/>
       <w:r>
         <w:rPr>
           <w:rFonts w:ascii="Consolas" w:eastAsia="Times New Roman" w:hAnsi="Consolas" w:cs="Times New Roman"/>
@@ -655,7 +648,6 @@
         </w:rPr>
         <w:t>color</w:t>
       </w:r>
-      <w:proofErr w:type="spellEnd"/>
       <w:r>
         <w:rPr>
           <w:rFonts w:ascii="Consolas" w:eastAsia="Times New Roman" w:hAnsi="Consolas" w:cs="Times New Roman"/>
@@ -692,7 +684,6 @@
         </w:rPr>
         <w:t xml:space="preserve"> </w:t>
       </w:r>
-      <w:proofErr w:type="spellStart"/>
       <w:r>
         <w:rPr>
           <w:rFonts w:ascii="Consolas" w:eastAsia="Times New Roman" w:hAnsi="Consolas" w:cs="Times New Roman"/>
@@ -705,7 +696,6 @@
         </w:rPr>
         <w:t>Clr</w:t>
       </w:r>
-      <w:proofErr w:type="spellEnd"/>
       <w:r>
         <w:rPr>
           <w:rFonts w:ascii="Consolas" w:eastAsia="Times New Roman" w:hAnsi="Consolas" w:cs="Times New Roman"/>
@@ -733,7 +723,6 @@
           <w14:ligatures w14:val="none"/>
         </w:rPr>
       </w:pPr>
-      <w:proofErr w:type="spellStart"/>
       <w:r>
         <w:rPr>
           <w:rFonts w:ascii="Consolas" w:eastAsia="Times New Roman" w:hAnsi="Consolas" w:cs="Times New Roman"/>
@@ -770,7 +759,6 @@
         </w:rPr>
         <w:t>xlabel</w:t>
       </w:r>
-      <w:proofErr w:type="spellEnd"/>
       <w:r>
         <w:rPr>
           <w:rFonts w:ascii="Consolas" w:eastAsia="Times New Roman" w:hAnsi="Consolas" w:cs="Times New Roman"/>
@@ -822,7 +810,6 @@
           <w14:ligatures w14:val="none"/>
         </w:rPr>
       </w:pPr>
-      <w:proofErr w:type="spellStart"/>
       <w:r>
         <w:rPr>
           <w:rFonts w:ascii="Consolas" w:eastAsia="Times New Roman" w:hAnsi="Consolas" w:cs="Times New Roman"/>
@@ -859,7 +846,6 @@
         </w:rPr>
         <w:t>ylabel</w:t>
       </w:r>
-      <w:proofErr w:type="spellEnd"/>
       <w:r>
         <w:rPr>
           <w:rFonts w:ascii="Consolas" w:eastAsia="Times New Roman" w:hAnsi="Consolas" w:cs="Times New Roman"/>
@@ -1552,6 +1538,7 @@
       </w:r>
       <w:r>
         <w:rPr>
+          <w:noProof/>
           <w:sz w:val="28"/>
           <w:szCs w:val="28"/>
         </w:rPr>
@@ -1615,6 +1602,7 @@
       </w:r>
       <w:r>
         <w:rPr>
+          <w:noProof/>
           <w:sz w:val="28"/>
           <w:szCs w:val="28"/>
         </w:rPr>
@@ -1719,6 +1707,7 @@
       </w:r>
       <w:r>
         <w:rPr>
+          <w:noProof/>
           <w:sz w:val="28"/>
           <w:szCs w:val="28"/>
         </w:rPr>
@@ -1790,6 +1779,7 @@
       </w:r>
       <w:r>
         <w:rPr>
+          <w:noProof/>
           <w:sz w:val="28"/>
           <w:szCs w:val="28"/>
         </w:rPr>
@@ -1853,6 +1843,7 @@
       </w:r>
       <w:r>
         <w:rPr>
+          <w:noProof/>
           <w:sz w:val="28"/>
           <w:szCs w:val="28"/>
         </w:rPr>
@@ -1895,19 +1886,52 @@
     </w:p>
     <w:p>
       <w:pPr>
-        <w:jc w:val="both"/>
-        <w:rPr>
-          <w:sz w:val="44"/>
-          <w:szCs w:val="44"/>
-          <w:u w:val="single"/>
-        </w:rPr>
-      </w:pPr>
-      <w:r>
-        <w:rPr>
-          <w:sz w:val="44"/>
-          <w:szCs w:val="44"/>
-          <w:u w:val="single"/>
-        </w:rPr>
+        <w:rPr>
+          <w:sz w:val="28"/>
+          <w:szCs w:val="28"/>
+        </w:rPr>
+      </w:pPr>
+    </w:p>
+    <w:p>
+      <w:pPr>
+        <w:rPr>
+          <w:sz w:val="28"/>
+          <w:szCs w:val="28"/>
+        </w:rPr>
+      </w:pPr>
+    </w:p>
+    <w:p>
+      <w:pPr>
+        <w:rPr>
+          <w:sz w:val="28"/>
+          <w:szCs w:val="28"/>
+        </w:rPr>
+      </w:pPr>
+    </w:p>
+    <w:p>
+      <w:pPr>
+        <w:rPr>
+          <w:sz w:val="28"/>
+          <w:szCs w:val="28"/>
+        </w:rPr>
+      </w:pPr>
+    </w:p>
+    <w:p>
+      <w:pPr>
+        <w:jc w:val="both"/>
+        <w:rPr>
+          <w:sz w:val="44"/>
+          <w:szCs w:val="44"/>
+          <w:u w:val="single"/>
+        </w:rPr>
+      </w:pPr>
+      <w:r>
+        <w:rPr>
+          <w:sz w:val="44"/>
+          <w:szCs w:val="44"/>
+          <w:u w:val="single"/>
+        </w:rPr>
+        <w:lastRenderedPageBreak/>
         <w:t>Lab 6</w:t>
       </w:r>
     </w:p>
@@ -1920,6 +1944,100 @@
           <w:u w:val="single"/>
         </w:rPr>
       </w:pPr>
+      <w:r>
+        <w:rPr>
+          <w:sz w:val="44"/>
+          <w:szCs w:val="44"/>
+          <w:u w:val="single"/>
+        </w:rPr>
+        <w:drawing>
+          <wp:inline distT="0" distB="0" distL="0" distR="0" wp14:anchorId="54D97336" wp14:editId="79F4707E">
+            <wp:extent cx="5731510" cy="2338070"/>
+            <wp:effectExtent l="0" t="0" r="2540" b="5080"/>
+            <wp:docPr id="1710368242" name="Picture 1" descr="A close-up of a computer screen&#10;&#10;AI-generated content may be incorrect."/>
+            <wp:cNvGraphicFramePr>
+              <a:graphicFrameLocks xmlns:a="http://schemas.openxmlformats.org/drawingml/2006/main" noChangeAspect="1"/>
+            </wp:cNvGraphicFramePr>
+            <a:graphic xmlns:a="http://schemas.openxmlformats.org/drawingml/2006/main">
+              <a:graphicData uri="http://schemas.openxmlformats.org/drawingml/2006/picture">
+                <pic:pic xmlns:pic="http://schemas.openxmlformats.org/drawingml/2006/picture">
+                  <pic:nvPicPr>
+                    <pic:cNvPr id="1710368242" name="Picture 1" descr="A close-up of a computer screen&#10;&#10;AI-generated content may be incorrect."/>
+                    <pic:cNvPicPr/>
+                  </pic:nvPicPr>
+                  <pic:blipFill>
+                    <a:blip r:embed="rId19"/>
+                    <a:stretch>
+                      <a:fillRect/>
+                    </a:stretch>
+                  </pic:blipFill>
+                  <pic:spPr>
+                    <a:xfrm>
+                      <a:off x="0" y="0"/>
+                      <a:ext cx="5731510" cy="2338070"/>
+                    </a:xfrm>
+                    <a:prstGeom prst="rect">
+                      <a:avLst/>
+                    </a:prstGeom>
+                  </pic:spPr>
+                </pic:pic>
+              </a:graphicData>
+            </a:graphic>
+          </wp:inline>
+        </w:drawing>
+      </w:r>
+    </w:p>
+    <w:p>
+      <w:pPr>
+        <w:jc w:val="both"/>
+        <w:rPr>
+          <w:sz w:val="44"/>
+          <w:szCs w:val="44"/>
+          <w:u w:val="single"/>
+        </w:rPr>
+      </w:pPr>
+      <w:r>
+        <w:rPr>
+          <w:sz w:val="44"/>
+          <w:szCs w:val="44"/>
+          <w:u w:val="single"/>
+        </w:rPr>
+        <w:drawing>
+          <wp:inline distT="0" distB="0" distL="0" distR="0" wp14:anchorId="0C55F013" wp14:editId="6B2A6EF7">
+            <wp:extent cx="5731510" cy="2765425"/>
+            <wp:effectExtent l="0" t="0" r="2540" b="0"/>
+            <wp:docPr id="1265610812" name="Picture 1" descr="A graph showing a line of blue and orange lines&#10;&#10;AI-generated content may be incorrect."/>
+            <wp:cNvGraphicFramePr>
+              <a:graphicFrameLocks xmlns:a="http://schemas.openxmlformats.org/drawingml/2006/main" noChangeAspect="1"/>
+            </wp:cNvGraphicFramePr>
+            <a:graphic xmlns:a="http://schemas.openxmlformats.org/drawingml/2006/main">
+              <a:graphicData uri="http://schemas.openxmlformats.org/drawingml/2006/picture">
+                <pic:pic xmlns:pic="http://schemas.openxmlformats.org/drawingml/2006/picture">
+                  <pic:nvPicPr>
+                    <pic:cNvPr id="1265610812" name="Picture 1" descr="A graph showing a line of blue and orange lines&#10;&#10;AI-generated content may be incorrect."/>
+                    <pic:cNvPicPr/>
+                  </pic:nvPicPr>
+                  <pic:blipFill>
+                    <a:blip r:embed="rId20"/>
+                    <a:stretch>
+                      <a:fillRect/>
+                    </a:stretch>
+                  </pic:blipFill>
+                  <pic:spPr>
+                    <a:xfrm>
+                      <a:off x="0" y="0"/>
+                      <a:ext cx="5731510" cy="2765425"/>
+                    </a:xfrm>
+                    <a:prstGeom prst="rect">
+                      <a:avLst/>
+                    </a:prstGeom>
+                  </pic:spPr>
+                </pic:pic>
+              </a:graphicData>
+            </a:graphic>
+          </wp:inline>
+        </w:drawing>
+      </w:r>
     </w:p>
     <w:p>
       <w:pPr>

</xml_diff>

<commit_message>
Rectified Week 6 file
</commit_message>
<xml_diff>
--- a/LABlogbook.docx
+++ b/LABlogbook.docx
@@ -1946,15 +1946,16 @@
       </w:pPr>
       <w:r>
         <w:rPr>
+          <w:noProof/>
           <w:sz w:val="44"/>
           <w:szCs w:val="44"/>
           <w:u w:val="single"/>
         </w:rPr>
         <w:drawing>
-          <wp:inline distT="0" distB="0" distL="0" distR="0" wp14:anchorId="54D97336" wp14:editId="79F4707E">
-            <wp:extent cx="5731510" cy="2338070"/>
-            <wp:effectExtent l="0" t="0" r="2540" b="5080"/>
-            <wp:docPr id="1710368242" name="Picture 1" descr="A close-up of a computer screen&#10;&#10;AI-generated content may be incorrect."/>
+          <wp:inline distT="0" distB="0" distL="0" distR="0" wp14:anchorId="08B15FCF" wp14:editId="30D5139B">
+            <wp:extent cx="5731510" cy="4272280"/>
+            <wp:effectExtent l="0" t="0" r="2540" b="0"/>
+            <wp:docPr id="288161254" name="Picture 1"/>
             <wp:cNvGraphicFramePr>
               <a:graphicFrameLocks xmlns:a="http://schemas.openxmlformats.org/drawingml/2006/main" noChangeAspect="1"/>
             </wp:cNvGraphicFramePr>
@@ -1962,7 +1963,7 @@
               <a:graphicData uri="http://schemas.openxmlformats.org/drawingml/2006/picture">
                 <pic:pic xmlns:pic="http://schemas.openxmlformats.org/drawingml/2006/picture">
                   <pic:nvPicPr>
-                    <pic:cNvPr id="1710368242" name="Picture 1" descr="A close-up of a computer screen&#10;&#10;AI-generated content may be incorrect."/>
+                    <pic:cNvPr id="288161254" name=""/>
                     <pic:cNvPicPr/>
                   </pic:nvPicPr>
                   <pic:blipFill>
@@ -1974,7 +1975,7 @@
                   <pic:spPr>
                     <a:xfrm>
                       <a:off x="0" y="0"/>
-                      <a:ext cx="5731510" cy="2338070"/>
+                      <a:ext cx="5731510" cy="4272280"/>
                     </a:xfrm>
                     <a:prstGeom prst="rect">
                       <a:avLst/>
@@ -1998,15 +1999,16 @@
       </w:pPr>
       <w:r>
         <w:rPr>
+          <w:noProof/>
           <w:sz w:val="44"/>
           <w:szCs w:val="44"/>
           <w:u w:val="single"/>
         </w:rPr>
         <w:drawing>
-          <wp:inline distT="0" distB="0" distL="0" distR="0" wp14:anchorId="0C55F013" wp14:editId="6B2A6EF7">
-            <wp:extent cx="5731510" cy="2765425"/>
+          <wp:inline distT="0" distB="0" distL="0" distR="0" wp14:anchorId="79B53768" wp14:editId="3944E692">
+            <wp:extent cx="5731510" cy="1490980"/>
             <wp:effectExtent l="0" t="0" r="2540" b="0"/>
-            <wp:docPr id="1265610812" name="Picture 1" descr="A graph showing a line of blue and orange lines&#10;&#10;AI-generated content may be incorrect."/>
+            <wp:docPr id="2042539311" name="Picture 1"/>
             <wp:cNvGraphicFramePr>
               <a:graphicFrameLocks xmlns:a="http://schemas.openxmlformats.org/drawingml/2006/main" noChangeAspect="1"/>
             </wp:cNvGraphicFramePr>
@@ -2014,7 +2016,7 @@
               <a:graphicData uri="http://schemas.openxmlformats.org/drawingml/2006/picture">
                 <pic:pic xmlns:pic="http://schemas.openxmlformats.org/drawingml/2006/picture">
                   <pic:nvPicPr>
-                    <pic:cNvPr id="1265610812" name="Picture 1" descr="A graph showing a line of blue and orange lines&#10;&#10;AI-generated content may be incorrect."/>
+                    <pic:cNvPr id="2042539311" name=""/>
                     <pic:cNvPicPr/>
                   </pic:nvPicPr>
                   <pic:blipFill>
@@ -2026,7 +2028,7 @@
                   <pic:spPr>
                     <a:xfrm>
                       <a:off x="0" y="0"/>
-                      <a:ext cx="5731510" cy="2765425"/>
+                      <a:ext cx="5731510" cy="1490980"/>
                     </a:xfrm>
                     <a:prstGeom prst="rect">
                       <a:avLst/>

</xml_diff>

<commit_message>
Completed Week 7 Lab
</commit_message>
<xml_diff>
--- a/LABlogbook.docx
+++ b/LABlogbook.docx
@@ -2063,11 +2063,299 @@
       <w:pPr>
         <w:jc w:val="both"/>
         <w:rPr>
-          <w:sz w:val="44"/>
-          <w:szCs w:val="44"/>
-          <w:u w:val="single"/>
-        </w:rPr>
-      </w:pPr>
+          <w:sz w:val="28"/>
+          <w:szCs w:val="28"/>
+        </w:rPr>
+      </w:pPr>
+      <w:r>
+        <w:rPr>
+          <w:sz w:val="28"/>
+          <w:szCs w:val="28"/>
+        </w:rPr>
+        <w:t>ABCD</w:t>
+      </w:r>
+    </w:p>
+    <w:p>
+      <w:pPr>
+        <w:jc w:val="both"/>
+        <w:rPr>
+          <w:sz w:val="28"/>
+          <w:szCs w:val="28"/>
+        </w:rPr>
+      </w:pPr>
+      <w:r>
+        <w:rPr>
+          <w:sz w:val="28"/>
+          <w:szCs w:val="28"/>
+        </w:rPr>
+        <w:drawing>
+          <wp:inline distT="0" distB="0" distL="0" distR="0" wp14:anchorId="7F95D7AA" wp14:editId="6AF4EAFF">
+            <wp:extent cx="5731510" cy="2430780"/>
+            <wp:effectExtent l="0" t="0" r="2540" b="7620"/>
+            <wp:docPr id="357237188" name="Picture 1" descr="A screenshot of a computer&#10;&#10;AI-generated content may be incorrect."/>
+            <wp:cNvGraphicFramePr>
+              <a:graphicFrameLocks xmlns:a="http://schemas.openxmlformats.org/drawingml/2006/main" noChangeAspect="1"/>
+            </wp:cNvGraphicFramePr>
+            <a:graphic xmlns:a="http://schemas.openxmlformats.org/drawingml/2006/main">
+              <a:graphicData uri="http://schemas.openxmlformats.org/drawingml/2006/picture">
+                <pic:pic xmlns:pic="http://schemas.openxmlformats.org/drawingml/2006/picture">
+                  <pic:nvPicPr>
+                    <pic:cNvPr id="357237188" name="Picture 1" descr="A screenshot of a computer&#10;&#10;AI-generated content may be incorrect."/>
+                    <pic:cNvPicPr/>
+                  </pic:nvPicPr>
+                  <pic:blipFill>
+                    <a:blip r:embed="rId21"/>
+                    <a:stretch>
+                      <a:fillRect/>
+                    </a:stretch>
+                  </pic:blipFill>
+                  <pic:spPr>
+                    <a:xfrm>
+                      <a:off x="0" y="0"/>
+                      <a:ext cx="5731510" cy="2430780"/>
+                    </a:xfrm>
+                    <a:prstGeom prst="rect">
+                      <a:avLst/>
+                    </a:prstGeom>
+                  </pic:spPr>
+                </pic:pic>
+              </a:graphicData>
+            </a:graphic>
+          </wp:inline>
+        </w:drawing>
+      </w:r>
+    </w:p>
+    <w:p>
+      <w:pPr>
+        <w:jc w:val="both"/>
+        <w:rPr>
+          <w:sz w:val="28"/>
+          <w:szCs w:val="28"/>
+        </w:rPr>
+      </w:pPr>
+    </w:p>
+    <w:p>
+      <w:pPr>
+        <w:jc w:val="both"/>
+        <w:rPr>
+          <w:sz w:val="28"/>
+          <w:szCs w:val="28"/>
+        </w:rPr>
+      </w:pPr>
+      <w:r>
+        <w:rPr>
+          <w:sz w:val="28"/>
+          <w:szCs w:val="28"/>
+        </w:rPr>
+        <w:lastRenderedPageBreak/>
+        <w:drawing>
+          <wp:inline distT="0" distB="0" distL="0" distR="0" wp14:anchorId="2B0DD53C" wp14:editId="6FBFBBD5">
+            <wp:extent cx="5731510" cy="4074160"/>
+            <wp:effectExtent l="0" t="0" r="2540" b="2540"/>
+            <wp:docPr id="1086731918" name="Picture 1" descr="A screenshot of a computer&#10;&#10;AI-generated content may be incorrect."/>
+            <wp:cNvGraphicFramePr>
+              <a:graphicFrameLocks xmlns:a="http://schemas.openxmlformats.org/drawingml/2006/main" noChangeAspect="1"/>
+            </wp:cNvGraphicFramePr>
+            <a:graphic xmlns:a="http://schemas.openxmlformats.org/drawingml/2006/main">
+              <a:graphicData uri="http://schemas.openxmlformats.org/drawingml/2006/picture">
+                <pic:pic xmlns:pic="http://schemas.openxmlformats.org/drawingml/2006/picture">
+                  <pic:nvPicPr>
+                    <pic:cNvPr id="1086731918" name="Picture 1" descr="A screenshot of a computer&#10;&#10;AI-generated content may be incorrect."/>
+                    <pic:cNvPicPr/>
+                  </pic:nvPicPr>
+                  <pic:blipFill>
+                    <a:blip r:embed="rId22"/>
+                    <a:stretch>
+                      <a:fillRect/>
+                    </a:stretch>
+                  </pic:blipFill>
+                  <pic:spPr>
+                    <a:xfrm>
+                      <a:off x="0" y="0"/>
+                      <a:ext cx="5731510" cy="4074160"/>
+                    </a:xfrm>
+                    <a:prstGeom prst="rect">
+                      <a:avLst/>
+                    </a:prstGeom>
+                  </pic:spPr>
+                </pic:pic>
+              </a:graphicData>
+            </a:graphic>
+          </wp:inline>
+        </w:drawing>
+      </w:r>
+    </w:p>
+    <w:p>
+      <w:pPr>
+        <w:jc w:val="both"/>
+        <w:rPr>
+          <w:sz w:val="28"/>
+          <w:szCs w:val="28"/>
+        </w:rPr>
+      </w:pPr>
+      <w:r>
+        <w:rPr>
+          <w:sz w:val="28"/>
+          <w:szCs w:val="28"/>
+        </w:rPr>
+        <w:drawing>
+          <wp:inline distT="0" distB="0" distL="0" distR="0" wp14:anchorId="6ED91978" wp14:editId="4DF3AAF3">
+            <wp:extent cx="5731510" cy="2766695"/>
+            <wp:effectExtent l="0" t="0" r="2540" b="0"/>
+            <wp:docPr id="1480835045" name="Picture 1" descr="A graph with blue and orange lines&#10;&#10;AI-generated content may be incorrect."/>
+            <wp:cNvGraphicFramePr>
+              <a:graphicFrameLocks xmlns:a="http://schemas.openxmlformats.org/drawingml/2006/main" noChangeAspect="1"/>
+            </wp:cNvGraphicFramePr>
+            <a:graphic xmlns:a="http://schemas.openxmlformats.org/drawingml/2006/main">
+              <a:graphicData uri="http://schemas.openxmlformats.org/drawingml/2006/picture">
+                <pic:pic xmlns:pic="http://schemas.openxmlformats.org/drawingml/2006/picture">
+                  <pic:nvPicPr>
+                    <pic:cNvPr id="1480835045" name="Picture 1" descr="A graph with blue and orange lines&#10;&#10;AI-generated content may be incorrect."/>
+                    <pic:cNvPicPr/>
+                  </pic:nvPicPr>
+                  <pic:blipFill>
+                    <a:blip r:embed="rId23"/>
+                    <a:stretch>
+                      <a:fillRect/>
+                    </a:stretch>
+                  </pic:blipFill>
+                  <pic:spPr>
+                    <a:xfrm>
+                      <a:off x="0" y="0"/>
+                      <a:ext cx="5731510" cy="2766695"/>
+                    </a:xfrm>
+                    <a:prstGeom prst="rect">
+                      <a:avLst/>
+                    </a:prstGeom>
+                  </pic:spPr>
+                </pic:pic>
+              </a:graphicData>
+            </a:graphic>
+          </wp:inline>
+        </w:drawing>
+      </w:r>
+    </w:p>
+    <w:p>
+      <w:pPr>
+        <w:jc w:val="both"/>
+        <w:rPr>
+          <w:sz w:val="28"/>
+          <w:szCs w:val="28"/>
+        </w:rPr>
+      </w:pPr>
+      <w:r>
+        <w:rPr>
+          <w:sz w:val="28"/>
+          <w:szCs w:val="28"/>
+        </w:rPr>
+        <w:drawing>
+          <wp:inline distT="0" distB="0" distL="0" distR="0" wp14:anchorId="13ADFA8E" wp14:editId="13BBD9FF">
+            <wp:extent cx="5731510" cy="2773680"/>
+            <wp:effectExtent l="0" t="0" r="2540" b="7620"/>
+            <wp:docPr id="41200833" name="Picture 1" descr="A graph with blue and yellow lines&#10;&#10;AI-generated content may be incorrect."/>
+            <wp:cNvGraphicFramePr>
+              <a:graphicFrameLocks xmlns:a="http://schemas.openxmlformats.org/drawingml/2006/main" noChangeAspect="1"/>
+            </wp:cNvGraphicFramePr>
+            <a:graphic xmlns:a="http://schemas.openxmlformats.org/drawingml/2006/main">
+              <a:graphicData uri="http://schemas.openxmlformats.org/drawingml/2006/picture">
+                <pic:pic xmlns:pic="http://schemas.openxmlformats.org/drawingml/2006/picture">
+                  <pic:nvPicPr>
+                    <pic:cNvPr id="41200833" name="Picture 1" descr="A graph with blue and yellow lines&#10;&#10;AI-generated content may be incorrect."/>
+                    <pic:cNvPicPr/>
+                  </pic:nvPicPr>
+                  <pic:blipFill>
+                    <a:blip r:embed="rId24"/>
+                    <a:stretch>
+                      <a:fillRect/>
+                    </a:stretch>
+                  </pic:blipFill>
+                  <pic:spPr>
+                    <a:xfrm>
+                      <a:off x="0" y="0"/>
+                      <a:ext cx="5731510" cy="2773680"/>
+                    </a:xfrm>
+                    <a:prstGeom prst="rect">
+                      <a:avLst/>
+                    </a:prstGeom>
+                  </pic:spPr>
+                </pic:pic>
+              </a:graphicData>
+            </a:graphic>
+          </wp:inline>
+        </w:drawing>
+      </w:r>
+    </w:p>
+    <w:p>
+      <w:pPr>
+        <w:jc w:val="both"/>
+        <w:rPr>
+          <w:sz w:val="28"/>
+          <w:szCs w:val="28"/>
+        </w:rPr>
+      </w:pPr>
+    </w:p>
+    <w:p>
+      <w:pPr>
+        <w:jc w:val="both"/>
+        <w:rPr>
+          <w:sz w:val="28"/>
+          <w:szCs w:val="28"/>
+        </w:rPr>
+      </w:pPr>
+      <w:r>
+        <w:rPr>
+          <w:noProof/>
+        </w:rPr>
+        <w:lastRenderedPageBreak/>
+        <w:drawing>
+          <wp:inline distT="0" distB="0" distL="0" distR="0" wp14:anchorId="61761132" wp14:editId="17F88CE2">
+            <wp:extent cx="5731510" cy="2955925"/>
+            <wp:effectExtent l="0" t="0" r="2540" b="0"/>
+            <wp:docPr id="1909931752" name="Picture 2" descr="A graph with blue and orange lines"/>
+            <wp:cNvGraphicFramePr>
+              <a:graphicFrameLocks xmlns:a="http://schemas.openxmlformats.org/drawingml/2006/main" noChangeAspect="1"/>
+            </wp:cNvGraphicFramePr>
+            <a:graphic xmlns:a="http://schemas.openxmlformats.org/drawingml/2006/main">
+              <a:graphicData uri="http://schemas.openxmlformats.org/drawingml/2006/picture">
+                <pic:pic xmlns:pic="http://schemas.openxmlformats.org/drawingml/2006/picture">
+                  <pic:nvPicPr>
+                    <pic:cNvPr id="1909931752" name="Picture 2" descr="A graph with blue and orange lines"/>
+                    <pic:cNvPicPr>
+                      <a:picLocks noChangeAspect="1" noChangeArrowheads="1"/>
+                    </pic:cNvPicPr>
+                  </pic:nvPicPr>
+                  <pic:blipFill>
+                    <a:blip r:embed="rId25">
+                      <a:extLst>
+                        <a:ext uri="{28A0092B-C50C-407E-A947-70E740481C1C}">
+                          <a14:useLocalDpi xmlns:a14="http://schemas.microsoft.com/office/drawing/2010/main" val="0"/>
+                        </a:ext>
+                      </a:extLst>
+                    </a:blip>
+                    <a:srcRect/>
+                    <a:stretch>
+                      <a:fillRect/>
+                    </a:stretch>
+                  </pic:blipFill>
+                  <pic:spPr bwMode="auto">
+                    <a:xfrm>
+                      <a:off x="0" y="0"/>
+                      <a:ext cx="5731510" cy="2955925"/>
+                    </a:xfrm>
+                    <a:prstGeom prst="rect">
+                      <a:avLst/>
+                    </a:prstGeom>
+                    <a:noFill/>
+                    <a:ln>
+                      <a:noFill/>
+                    </a:ln>
+                  </pic:spPr>
+                </pic:pic>
+              </a:graphicData>
+            </a:graphic>
+          </wp:inline>
+        </w:drawing>
+      </w:r>
     </w:p>
     <w:p>
       <w:pPr>

</xml_diff>